<commit_message>
saving plots as pngs
</commit_message>
<xml_diff>
--- a/Notes/repeated_restraint.docx
+++ b/Notes/repeated_restraint.docx
@@ -825,6 +825,12 @@
                 <w:rFonts w:ascii="Times New Roman" w:hAnsi="Times New Roman" w:cs="Times New Roman"/>
               </w:rPr>
             </w:pPr>
+            <w:r>
+              <w:rPr>
+                <w:rFonts w:ascii="Times New Roman" w:hAnsi="Times New Roman" w:cs="Times New Roman"/>
+              </w:rPr>
+              <w:t>P32</w:t>
+            </w:r>
           </w:p>
         </w:tc>
         <w:tc>
@@ -837,6 +843,12 @@
                 <w:rFonts w:ascii="Times New Roman" w:hAnsi="Times New Roman" w:cs="Times New Roman"/>
               </w:rPr>
             </w:pPr>
+            <w:r>
+              <w:rPr>
+                <w:rFonts w:ascii="Times New Roman" w:hAnsi="Times New Roman" w:cs="Times New Roman"/>
+              </w:rPr>
+              <w:t>128.0g</w:t>
+            </w:r>
           </w:p>
         </w:tc>
         <w:tc>
@@ -849,6 +861,25 @@
                 <w:rFonts w:ascii="Times New Roman" w:hAnsi="Times New Roman" w:cs="Times New Roman"/>
               </w:rPr>
             </w:pPr>
+            <w:r>
+              <w:rPr>
+                <w:rFonts w:ascii="Times New Roman" w:hAnsi="Times New Roman" w:cs="Times New Roman"/>
+              </w:rPr>
+              <w:t>88.1g left</w:t>
+            </w:r>
+          </w:p>
+          <w:p>
+            <w:pPr>
+              <w:rPr>
+                <w:rFonts w:ascii="Times New Roman" w:hAnsi="Times New Roman" w:cs="Times New Roman"/>
+              </w:rPr>
+            </w:pPr>
+            <w:r>
+              <w:rPr>
+                <w:rFonts w:ascii="Times New Roman" w:hAnsi="Times New Roman" w:cs="Times New Roman"/>
+              </w:rPr>
+              <w:t>Ate: 16.5g</w:t>
+            </w:r>
           </w:p>
         </w:tc>
         <w:tc>
@@ -861,12 +892,31 @@
                 <w:rFonts w:ascii="Times New Roman" w:hAnsi="Times New Roman" w:cs="Times New Roman"/>
               </w:rPr>
             </w:pPr>
+            <w:r>
+              <w:rPr>
+                <w:rFonts w:ascii="Times New Roman" w:hAnsi="Times New Roman" w:cs="Times New Roman"/>
+              </w:rPr>
+              <w:t>8:21 – 8:51am</w:t>
+            </w:r>
           </w:p>
         </w:tc>
         <w:tc>
           <w:tcPr>
             <w:tcW w:w="5103" w:type="dxa"/>
           </w:tcPr>
+          <w:p>
+            <w:pPr>
+              <w:rPr>
+                <w:rFonts w:ascii="Times New Roman" w:hAnsi="Times New Roman" w:cs="Times New Roman"/>
+              </w:rPr>
+            </w:pPr>
+            <w:r>
+              <w:rPr>
+                <w:rFonts w:ascii="Times New Roman" w:hAnsi="Times New Roman" w:cs="Times New Roman"/>
+              </w:rPr>
+              <w:t>Could not turn around in small tube</w:t>
+            </w:r>
+          </w:p>
           <w:p>
             <w:pPr>
               <w:rPr>
@@ -880,13 +930,26 @@
         <w:tc>
           <w:tcPr>
             <w:tcW w:w="1277" w:type="dxa"/>
-          </w:tcPr>
-          <w:p>
-            <w:pPr>
-              <w:rPr>
-                <w:rFonts w:ascii="Times New Roman" w:hAnsi="Times New Roman" w:cs="Times New Roman"/>
-              </w:rPr>
-            </w:pPr>
+            <w:vMerge w:val="restart"/>
+          </w:tcPr>
+          <w:p>
+            <w:pPr>
+              <w:rPr>
+                <w:rFonts w:ascii="Times New Roman" w:hAnsi="Times New Roman" w:cs="Times New Roman"/>
+              </w:rPr>
+            </w:pPr>
+            <w:r>
+              <w:rPr>
+                <w:rFonts w:ascii="Times New Roman" w:hAnsi="Times New Roman" w:cs="Times New Roman"/>
+              </w:rPr>
+              <w:t>#</w:t>
+            </w:r>
+            <w:r>
+              <w:rPr>
+                <w:rFonts w:ascii="Times New Roman" w:hAnsi="Times New Roman" w:cs="Times New Roman"/>
+              </w:rPr>
+              <w:t>2</w:t>
+            </w:r>
           </w:p>
         </w:tc>
         <w:tc>
@@ -899,6 +962,18 @@
                 <w:rFonts w:ascii="Times New Roman" w:hAnsi="Times New Roman" w:cs="Times New Roman"/>
               </w:rPr>
             </w:pPr>
+            <w:r>
+              <w:rPr>
+                <w:rFonts w:ascii="Times New Roman" w:hAnsi="Times New Roman" w:cs="Times New Roman"/>
+              </w:rPr>
+              <w:t>2025/06</w:t>
+            </w:r>
+            <w:r>
+              <w:rPr>
+                <w:rFonts w:ascii="Times New Roman" w:hAnsi="Times New Roman" w:cs="Times New Roman"/>
+              </w:rPr>
+              <w:t>/30</w:t>
+            </w:r>
           </w:p>
         </w:tc>
         <w:tc>
@@ -911,6 +986,12 @@
                 <w:rFonts w:ascii="Times New Roman" w:hAnsi="Times New Roman" w:cs="Times New Roman"/>
               </w:rPr>
             </w:pPr>
+            <w:r>
+              <w:rPr>
+                <w:rFonts w:ascii="Times New Roman" w:hAnsi="Times New Roman" w:cs="Times New Roman"/>
+              </w:rPr>
+              <w:t>P35</w:t>
+            </w:r>
           </w:p>
         </w:tc>
         <w:tc>
@@ -966,6 +1047,7 @@
         <w:tc>
           <w:tcPr>
             <w:tcW w:w="1277" w:type="dxa"/>
+            <w:vMerge/>
           </w:tcPr>
           <w:p>
             <w:pPr>
@@ -985,6 +1067,18 @@
                 <w:rFonts w:ascii="Times New Roman" w:hAnsi="Times New Roman" w:cs="Times New Roman"/>
               </w:rPr>
             </w:pPr>
+            <w:r>
+              <w:rPr>
+                <w:rFonts w:ascii="Times New Roman" w:hAnsi="Times New Roman" w:cs="Times New Roman"/>
+              </w:rPr>
+              <w:t>2025/0</w:t>
+            </w:r>
+            <w:r>
+              <w:rPr>
+                <w:rFonts w:ascii="Times New Roman" w:hAnsi="Times New Roman" w:cs="Times New Roman"/>
+              </w:rPr>
+              <w:t>7/1</w:t>
+            </w:r>
           </w:p>
         </w:tc>
         <w:tc>
@@ -997,6 +1091,12 @@
                 <w:rFonts w:ascii="Times New Roman" w:hAnsi="Times New Roman" w:cs="Times New Roman"/>
               </w:rPr>
             </w:pPr>
+            <w:r>
+              <w:rPr>
+                <w:rFonts w:ascii="Times New Roman" w:hAnsi="Times New Roman" w:cs="Times New Roman"/>
+              </w:rPr>
+              <w:t>P36</w:t>
+            </w:r>
           </w:p>
         </w:tc>
         <w:tc>
@@ -1052,6 +1152,7 @@
         <w:tc>
           <w:tcPr>
             <w:tcW w:w="1277" w:type="dxa"/>
+            <w:vMerge/>
           </w:tcPr>
           <w:p>
             <w:pPr>
@@ -1071,6 +1172,18 @@
                 <w:rFonts w:ascii="Times New Roman" w:hAnsi="Times New Roman" w:cs="Times New Roman"/>
               </w:rPr>
             </w:pPr>
+            <w:r>
+              <w:rPr>
+                <w:rFonts w:ascii="Times New Roman" w:hAnsi="Times New Roman" w:cs="Times New Roman"/>
+              </w:rPr>
+              <w:t>2025/0</w:t>
+            </w:r>
+            <w:r>
+              <w:rPr>
+                <w:rFonts w:ascii="Times New Roman" w:hAnsi="Times New Roman" w:cs="Times New Roman"/>
+              </w:rPr>
+              <w:t>7/2</w:t>
+            </w:r>
           </w:p>
         </w:tc>
         <w:tc>
@@ -1083,6 +1196,12 @@
                 <w:rFonts w:ascii="Times New Roman" w:hAnsi="Times New Roman" w:cs="Times New Roman"/>
               </w:rPr>
             </w:pPr>
+            <w:r>
+              <w:rPr>
+                <w:rFonts w:ascii="Times New Roman" w:hAnsi="Times New Roman" w:cs="Times New Roman"/>
+              </w:rPr>
+              <w:t>P37</w:t>
+            </w:r>
           </w:p>
         </w:tc>
         <w:tc>
@@ -1138,6 +1257,7 @@
         <w:tc>
           <w:tcPr>
             <w:tcW w:w="1277" w:type="dxa"/>
+            <w:vMerge/>
           </w:tcPr>
           <w:p>
             <w:pPr>
@@ -1157,6 +1277,18 @@
                 <w:rFonts w:ascii="Times New Roman" w:hAnsi="Times New Roman" w:cs="Times New Roman"/>
               </w:rPr>
             </w:pPr>
+            <w:r>
+              <w:rPr>
+                <w:rFonts w:ascii="Times New Roman" w:hAnsi="Times New Roman" w:cs="Times New Roman"/>
+              </w:rPr>
+              <w:t>2025/0</w:t>
+            </w:r>
+            <w:r>
+              <w:rPr>
+                <w:rFonts w:ascii="Times New Roman" w:hAnsi="Times New Roman" w:cs="Times New Roman"/>
+              </w:rPr>
+              <w:t>7/3</w:t>
+            </w:r>
           </w:p>
         </w:tc>
         <w:tc>
@@ -1169,6 +1301,12 @@
                 <w:rFonts w:ascii="Times New Roman" w:hAnsi="Times New Roman" w:cs="Times New Roman"/>
               </w:rPr>
             </w:pPr>
+            <w:r>
+              <w:rPr>
+                <w:rFonts w:ascii="Times New Roman" w:hAnsi="Times New Roman" w:cs="Times New Roman"/>
+              </w:rPr>
+              <w:t>P38</w:t>
+            </w:r>
           </w:p>
         </w:tc>
         <w:tc>
@@ -1224,6 +1362,7 @@
         <w:tc>
           <w:tcPr>
             <w:tcW w:w="1277" w:type="dxa"/>
+            <w:vMerge/>
           </w:tcPr>
           <w:p>
             <w:pPr>
@@ -1243,6 +1382,18 @@
                 <w:rFonts w:ascii="Times New Roman" w:hAnsi="Times New Roman" w:cs="Times New Roman"/>
               </w:rPr>
             </w:pPr>
+            <w:r>
+              <w:rPr>
+                <w:rFonts w:ascii="Times New Roman" w:hAnsi="Times New Roman" w:cs="Times New Roman"/>
+              </w:rPr>
+              <w:t>2025/0</w:t>
+            </w:r>
+            <w:r>
+              <w:rPr>
+                <w:rFonts w:ascii="Times New Roman" w:hAnsi="Times New Roman" w:cs="Times New Roman"/>
+              </w:rPr>
+              <w:t>7/4</w:t>
+            </w:r>
           </w:p>
         </w:tc>
         <w:tc>
@@ -1255,6 +1406,12 @@
                 <w:rFonts w:ascii="Times New Roman" w:hAnsi="Times New Roman" w:cs="Times New Roman"/>
               </w:rPr>
             </w:pPr>
+            <w:r>
+              <w:rPr>
+                <w:rFonts w:ascii="Times New Roman" w:hAnsi="Times New Roman" w:cs="Times New Roman"/>
+              </w:rPr>
+              <w:t>P39</w:t>
+            </w:r>
           </w:p>
         </w:tc>
         <w:tc>

</xml_diff>

<commit_message>
naive plot for shad pres
</commit_message>
<xml_diff>
--- a/Notes/repeated_restraint.docx
+++ b/Notes/repeated_restraint.docx
@@ -1413,6 +1413,12 @@
                 <w:rFonts w:ascii="Times New Roman" w:hAnsi="Times New Roman" w:cs="Times New Roman"/>
               </w:rPr>
             </w:pPr>
+            <w:r>
+              <w:rPr>
+                <w:rFonts w:ascii="Times New Roman" w:hAnsi="Times New Roman" w:cs="Times New Roman"/>
+              </w:rPr>
+              <w:t>156.8g</w:t>
+            </w:r>
           </w:p>
         </w:tc>
         <w:tc>
@@ -1425,6 +1431,25 @@
                 <w:rFonts w:ascii="Times New Roman" w:hAnsi="Times New Roman" w:cs="Times New Roman"/>
               </w:rPr>
             </w:pPr>
+            <w:r>
+              <w:rPr>
+                <w:rFonts w:ascii="Times New Roman" w:hAnsi="Times New Roman" w:cs="Times New Roman"/>
+              </w:rPr>
+              <w:t>68.2g food left</w:t>
+            </w:r>
+          </w:p>
+          <w:p>
+            <w:pPr>
+              <w:rPr>
+                <w:rFonts w:ascii="Times New Roman" w:hAnsi="Times New Roman" w:cs="Times New Roman"/>
+              </w:rPr>
+            </w:pPr>
+            <w:r>
+              <w:rPr>
+                <w:rFonts w:ascii="Times New Roman" w:hAnsi="Times New Roman" w:cs="Times New Roman"/>
+              </w:rPr>
+              <w:t>Ate: 16.3g</w:t>
+            </w:r>
           </w:p>
         </w:tc>
         <w:tc>
@@ -1437,6 +1462,12 @@
                 <w:rFonts w:ascii="Times New Roman" w:hAnsi="Times New Roman" w:cs="Times New Roman"/>
               </w:rPr>
             </w:pPr>
+            <w:r>
+              <w:rPr>
+                <w:rFonts w:ascii="Times New Roman" w:hAnsi="Times New Roman" w:cs="Times New Roman"/>
+              </w:rPr>
+              <w:t>8:12 – 8:42am</w:t>
+            </w:r>
           </w:p>
         </w:tc>
         <w:tc>
@@ -1449,6 +1480,12 @@
                 <w:rFonts w:ascii="Times New Roman" w:hAnsi="Times New Roman" w:cs="Times New Roman"/>
               </w:rPr>
             </w:pPr>
+            <w:r>
+              <w:rPr>
+                <w:rFonts w:ascii="Times New Roman" w:hAnsi="Times New Roman" w:cs="Times New Roman"/>
+              </w:rPr>
+              <w:t>Could turn around in medium tube</w:t>
+            </w:r>
           </w:p>
         </w:tc>
       </w:tr>
@@ -1512,6 +1549,12 @@
                 <w:rFonts w:ascii="Times New Roman" w:hAnsi="Times New Roman" w:cs="Times New Roman"/>
               </w:rPr>
             </w:pPr>
+            <w:r>
+              <w:rPr>
+                <w:rFonts w:ascii="Times New Roman" w:hAnsi="Times New Roman" w:cs="Times New Roman"/>
+              </w:rPr>
+              <w:t>162.3g</w:t>
+            </w:r>
           </w:p>
         </w:tc>
         <w:tc>
@@ -1524,6 +1567,25 @@
                 <w:rFonts w:ascii="Times New Roman" w:hAnsi="Times New Roman" w:cs="Times New Roman"/>
               </w:rPr>
             </w:pPr>
+            <w:r>
+              <w:rPr>
+                <w:rFonts w:ascii="Times New Roman" w:hAnsi="Times New Roman" w:cs="Times New Roman"/>
+              </w:rPr>
+              <w:t>49.5g food left</w:t>
+            </w:r>
+          </w:p>
+          <w:p>
+            <w:pPr>
+              <w:rPr>
+                <w:rFonts w:ascii="Times New Roman" w:hAnsi="Times New Roman" w:cs="Times New Roman"/>
+              </w:rPr>
+            </w:pPr>
+            <w:r>
+              <w:rPr>
+                <w:rFonts w:ascii="Times New Roman" w:hAnsi="Times New Roman" w:cs="Times New Roman"/>
+              </w:rPr>
+              <w:t>Ate: 18.7g</w:t>
+            </w:r>
           </w:p>
         </w:tc>
         <w:tc>
@@ -1536,6 +1598,12 @@
                 <w:rFonts w:ascii="Times New Roman" w:hAnsi="Times New Roman" w:cs="Times New Roman"/>
               </w:rPr>
             </w:pPr>
+            <w:r>
+              <w:rPr>
+                <w:rFonts w:ascii="Times New Roman" w:hAnsi="Times New Roman" w:cs="Times New Roman"/>
+              </w:rPr>
+              <w:t>8:20 – 8:51am</w:t>
+            </w:r>
           </w:p>
         </w:tc>
         <w:tc>
@@ -1548,6 +1616,12 @@
                 <w:rFonts w:ascii="Times New Roman" w:hAnsi="Times New Roman" w:cs="Times New Roman"/>
               </w:rPr>
             </w:pPr>
+            <w:r>
+              <w:rPr>
+                <w:rFonts w:ascii="Times New Roman" w:hAnsi="Times New Roman" w:cs="Times New Roman"/>
+              </w:rPr>
+              <w:t>Could turn around in medium tube</w:t>
+            </w:r>
           </w:p>
         </w:tc>
       </w:tr>
@@ -1840,7 +1914,27 @@
         <w:rPr>
           <w:rFonts w:ascii="Times New Roman" w:hAnsi="Times New Roman" w:cs="Times New Roman"/>
         </w:rPr>
+        <w:lastRenderedPageBreak/>
         <w:t>P37 on July 2 @ 855am: 159.9g animal, 59.8g food</w:t>
+      </w:r>
+    </w:p>
+    <w:p>
+      <w:pPr>
+        <w:rPr>
+          <w:rFonts w:ascii="Times New Roman" w:hAnsi="Times New Roman" w:cs="Times New Roman"/>
+        </w:rPr>
+      </w:pPr>
+      <w:r>
+        <w:rPr>
+          <w:rFonts w:ascii="Times New Roman" w:hAnsi="Times New Roman" w:cs="Times New Roman"/>
+        </w:rPr>
+        <w:t xml:space="preserve">P38 on July 3 @ 8:46am: </w:t>
+      </w:r>
+      <w:r>
+        <w:rPr>
+          <w:rFonts w:ascii="Times New Roman" w:hAnsi="Times New Roman" w:cs="Times New Roman"/>
+        </w:rPr>
+        <w:t>169.3g animal, 40.7g food left = 19.1g food eaten</w:t>
       </w:r>
     </w:p>
     <w:sectPr>

</xml_diff>

<commit_message>
renamed files for clarity
</commit_message>
<xml_diff>
--- a/Notes/repeated_restraint.docx
+++ b/Notes/repeated_restraint.docx
@@ -3097,6 +3097,12 @@
                 <w:rFonts w:ascii="Times New Roman" w:hAnsi="Times New Roman" w:cs="Times New Roman"/>
               </w:rPr>
             </w:pPr>
+            <w:r>
+              <w:rPr>
+                <w:rFonts w:ascii="Times New Roman" w:hAnsi="Times New Roman" w:cs="Times New Roman"/>
+              </w:rPr>
+              <w:t>121.9g</w:t>
+            </w:r>
           </w:p>
         </w:tc>
         <w:tc>
@@ -3109,6 +3115,25 @@
                 <w:rFonts w:ascii="Times New Roman" w:hAnsi="Times New Roman" w:cs="Times New Roman"/>
               </w:rPr>
             </w:pPr>
+            <w:r>
+              <w:rPr>
+                <w:rFonts w:ascii="Times New Roman" w:hAnsi="Times New Roman" w:cs="Times New Roman"/>
+              </w:rPr>
+              <w:t>21.2g left</w:t>
+            </w:r>
+          </w:p>
+          <w:p>
+            <w:pPr>
+              <w:rPr>
+                <w:rFonts w:ascii="Times New Roman" w:hAnsi="Times New Roman" w:cs="Times New Roman"/>
+              </w:rPr>
+            </w:pPr>
+            <w:r>
+              <w:rPr>
+                <w:rFonts w:ascii="Times New Roman" w:hAnsi="Times New Roman" w:cs="Times New Roman"/>
+              </w:rPr>
+              <w:t>Ate: 15.6g</w:t>
+            </w:r>
           </w:p>
         </w:tc>
         <w:tc>
@@ -3121,6 +3146,12 @@
                 <w:rFonts w:ascii="Times New Roman" w:hAnsi="Times New Roman" w:cs="Times New Roman"/>
               </w:rPr>
             </w:pPr>
+            <w:r>
+              <w:rPr>
+                <w:rFonts w:ascii="Times New Roman" w:hAnsi="Times New Roman" w:cs="Times New Roman"/>
+              </w:rPr>
+              <w:t xml:space="preserve">8:07 - </w:t>
+            </w:r>
           </w:p>
         </w:tc>
         <w:tc>
@@ -3133,6 +3164,12 @@
                 <w:rFonts w:ascii="Times New Roman" w:hAnsi="Times New Roman" w:cs="Times New Roman"/>
               </w:rPr>
             </w:pPr>
+            <w:r>
+              <w:rPr>
+                <w:rFonts w:ascii="Times New Roman" w:hAnsi="Times New Roman" w:cs="Times New Roman"/>
+              </w:rPr>
+              <w:t>Could not turn around in small tube</w:t>
+            </w:r>
           </w:p>
         </w:tc>
       </w:tr>
@@ -3597,6 +3634,7 @@
         <w:rPr>
           <w:rFonts w:ascii="Times New Roman" w:hAnsi="Times New Roman" w:cs="Times New Roman"/>
         </w:rPr>
+        <w:lastRenderedPageBreak/>
         <w:t>P37 on July 2 @ 855am: 159.9g animal, 59.8g food</w:t>
       </w:r>
     </w:p>
@@ -3610,7 +3648,6 @@
         <w:rPr>
           <w:rFonts w:ascii="Times New Roman" w:hAnsi="Times New Roman" w:cs="Times New Roman"/>
         </w:rPr>
-        <w:lastRenderedPageBreak/>
         <w:t xml:space="preserve">P38 on July 3 @ 8:46am: </w:t>
       </w:r>
       <w:r>

</xml_diff>

<commit_message>
PPR PLOTS! fixed brackets (thanks Christelinda!)
</commit_message>
<xml_diff>
--- a/Notes/repeated_restraint.docx
+++ b/Notes/repeated_restraint.docx
@@ -3984,6 +3984,21 @@
       <w:tr>
         <w:tc>
           <w:tcPr>
+            <w:tcW w:w="14743" w:type="dxa"/>
+            <w:gridSpan w:val="7"/>
+          </w:tcPr>
+          <w:p>
+            <w:pPr>
+              <w:rPr>
+                <w:rFonts w:ascii="Times New Roman" w:hAnsi="Times New Roman" w:cs="Times New Roman"/>
+              </w:rPr>
+            </w:pPr>
+          </w:p>
+        </w:tc>
+      </w:tr>
+      <w:tr>
+        <w:tc>
+          <w:tcPr>
             <w:tcW w:w="1277" w:type="dxa"/>
             <w:vMerge w:val="restart"/>
             <w:vAlign w:val="center"/>
@@ -3998,13 +4013,7 @@
               <w:rPr>
                 <w:rFonts w:ascii="Times New Roman" w:hAnsi="Times New Roman" w:cs="Times New Roman"/>
               </w:rPr>
-              <w:t>#</w:t>
-            </w:r>
-            <w:r>
-              <w:rPr>
-                <w:rFonts w:ascii="Times New Roman" w:hAnsi="Times New Roman" w:cs="Times New Roman"/>
-              </w:rPr>
-              <w:t>6</w:t>
+              <w:t>#6</w:t>
             </w:r>
           </w:p>
         </w:tc>
@@ -4022,13 +4031,7 @@
               <w:rPr>
                 <w:rFonts w:ascii="Times New Roman" w:hAnsi="Times New Roman" w:cs="Times New Roman"/>
               </w:rPr>
-              <w:t>2025/</w:t>
-            </w:r>
-            <w:r>
-              <w:rPr>
-                <w:rFonts w:ascii="Times New Roman" w:hAnsi="Times New Roman" w:cs="Times New Roman"/>
-              </w:rPr>
-              <w:t>09/14</w:t>
+              <w:t>2025/09/14</w:t>
             </w:r>
           </w:p>
         </w:tc>
@@ -4042,6 +4045,12 @@
                 <w:rFonts w:ascii="Times New Roman" w:hAnsi="Times New Roman" w:cs="Times New Roman"/>
               </w:rPr>
             </w:pPr>
+            <w:r>
+              <w:rPr>
+                <w:rFonts w:ascii="Times New Roman" w:hAnsi="Times New Roman" w:cs="Times New Roman"/>
+              </w:rPr>
+              <w:t>P26</w:t>
+            </w:r>
           </w:p>
         </w:tc>
         <w:tc>
@@ -4054,6 +4063,12 @@
                 <w:rFonts w:ascii="Times New Roman" w:hAnsi="Times New Roman" w:cs="Times New Roman"/>
               </w:rPr>
             </w:pPr>
+            <w:r>
+              <w:rPr>
+                <w:rFonts w:ascii="Times New Roman" w:hAnsi="Times New Roman" w:cs="Times New Roman"/>
+              </w:rPr>
+              <w:t>66.4g</w:t>
+            </w:r>
           </w:p>
         </w:tc>
         <w:tc>
@@ -4066,6 +4081,12 @@
                 <w:rFonts w:ascii="Times New Roman" w:hAnsi="Times New Roman" w:cs="Times New Roman"/>
               </w:rPr>
             </w:pPr>
+            <w:r>
+              <w:rPr>
+                <w:rFonts w:ascii="Times New Roman" w:hAnsi="Times New Roman" w:cs="Times New Roman"/>
+              </w:rPr>
+              <w:t>102.8g (starting)</w:t>
+            </w:r>
           </w:p>
         </w:tc>
         <w:tc>
@@ -4078,6 +4099,12 @@
                 <w:rFonts w:ascii="Times New Roman" w:hAnsi="Times New Roman" w:cs="Times New Roman"/>
               </w:rPr>
             </w:pPr>
+            <w:r>
+              <w:rPr>
+                <w:rFonts w:ascii="Times New Roman" w:hAnsi="Times New Roman" w:cs="Times New Roman"/>
+              </w:rPr>
+              <w:t>8:19 – 8:49 am</w:t>
+            </w:r>
           </w:p>
         </w:tc>
         <w:tc>
@@ -4090,6 +4117,12 @@
                 <w:rFonts w:ascii="Times New Roman" w:hAnsi="Times New Roman" w:cs="Times New Roman"/>
               </w:rPr>
             </w:pPr>
+            <w:r>
+              <w:rPr>
+                <w:rFonts w:ascii="Times New Roman" w:hAnsi="Times New Roman" w:cs="Times New Roman"/>
+              </w:rPr>
+              <w:t>Can turn around in small tube, chewing</w:t>
+            </w:r>
           </w:p>
         </w:tc>
       </w:tr>
@@ -4121,13 +4154,7 @@
               <w:rPr>
                 <w:rFonts w:ascii="Times New Roman" w:hAnsi="Times New Roman" w:cs="Times New Roman"/>
               </w:rPr>
-              <w:t>2025/09/1</w:t>
-            </w:r>
-            <w:r>
-              <w:rPr>
-                <w:rFonts w:ascii="Times New Roman" w:hAnsi="Times New Roman" w:cs="Times New Roman"/>
-              </w:rPr>
-              <w:t>5</w:t>
+              <w:t>2025/09/15</w:t>
             </w:r>
           </w:p>
         </w:tc>
@@ -4141,6 +4168,12 @@
                 <w:rFonts w:ascii="Times New Roman" w:hAnsi="Times New Roman" w:cs="Times New Roman"/>
               </w:rPr>
             </w:pPr>
+            <w:r>
+              <w:rPr>
+                <w:rFonts w:ascii="Times New Roman" w:hAnsi="Times New Roman" w:cs="Times New Roman"/>
+              </w:rPr>
+              <w:t>P27</w:t>
+            </w:r>
           </w:p>
         </w:tc>
         <w:tc>
@@ -4153,6 +4186,12 @@
                 <w:rFonts w:ascii="Times New Roman" w:hAnsi="Times New Roman" w:cs="Times New Roman"/>
               </w:rPr>
             </w:pPr>
+            <w:r>
+              <w:rPr>
+                <w:rFonts w:ascii="Times New Roman" w:hAnsi="Times New Roman" w:cs="Times New Roman"/>
+              </w:rPr>
+              <w:t>70.8g</w:t>
+            </w:r>
           </w:p>
         </w:tc>
         <w:tc>
@@ -4165,6 +4204,56 @@
                 <w:rFonts w:ascii="Times New Roman" w:hAnsi="Times New Roman" w:cs="Times New Roman"/>
               </w:rPr>
             </w:pPr>
+            <w:r>
+              <w:rPr>
+                <w:rFonts w:ascii="Times New Roman" w:hAnsi="Times New Roman" w:cs="Times New Roman"/>
+              </w:rPr>
+              <w:t>90.5</w:t>
+            </w:r>
+            <w:r>
+              <w:rPr>
+                <w:rFonts w:ascii="Times New Roman" w:hAnsi="Times New Roman" w:cs="Times New Roman"/>
+              </w:rPr>
+              <w:t>g left</w:t>
+            </w:r>
+          </w:p>
+          <w:p>
+            <w:pPr>
+              <w:rPr>
+                <w:rFonts w:ascii="Times New Roman" w:hAnsi="Times New Roman" w:cs="Times New Roman"/>
+              </w:rPr>
+            </w:pPr>
+            <w:r>
+              <w:rPr>
+                <w:rFonts w:ascii="Times New Roman" w:hAnsi="Times New Roman" w:cs="Times New Roman"/>
+              </w:rPr>
+              <w:t xml:space="preserve">Ate: </w:t>
+            </w:r>
+            <w:r>
+              <w:rPr>
+                <w:rFonts w:ascii="Times New Roman" w:hAnsi="Times New Roman" w:cs="Times New Roman"/>
+              </w:rPr>
+              <w:t>12.3</w:t>
+            </w:r>
+            <w:r>
+              <w:rPr>
+                <w:rFonts w:ascii="Times New Roman" w:hAnsi="Times New Roman" w:cs="Times New Roman"/>
+              </w:rPr>
+              <w:t>g</w:t>
+            </w:r>
+          </w:p>
+          <w:p>
+            <w:pPr>
+              <w:rPr>
+                <w:rFonts w:ascii="Times New Roman" w:hAnsi="Times New Roman" w:cs="Times New Roman"/>
+              </w:rPr>
+            </w:pPr>
+            <w:r>
+              <w:rPr>
+                <w:rFonts w:ascii="Times New Roman" w:hAnsi="Times New Roman" w:cs="Times New Roman"/>
+              </w:rPr>
+              <w:t>New: 61.8g</w:t>
+            </w:r>
           </w:p>
         </w:tc>
         <w:tc>
@@ -4177,6 +4266,12 @@
                 <w:rFonts w:ascii="Times New Roman" w:hAnsi="Times New Roman" w:cs="Times New Roman"/>
               </w:rPr>
             </w:pPr>
+            <w:r>
+              <w:rPr>
+                <w:rFonts w:ascii="Times New Roman" w:hAnsi="Times New Roman" w:cs="Times New Roman"/>
+              </w:rPr>
+              <w:t>8:31 – 9:01am</w:t>
+            </w:r>
           </w:p>
         </w:tc>
         <w:tc>
@@ -4220,13 +4315,7 @@
               <w:rPr>
                 <w:rFonts w:ascii="Times New Roman" w:hAnsi="Times New Roman" w:cs="Times New Roman"/>
               </w:rPr>
-              <w:t>2025/09/1</w:t>
-            </w:r>
-            <w:r>
-              <w:rPr>
-                <w:rFonts w:ascii="Times New Roman" w:hAnsi="Times New Roman" w:cs="Times New Roman"/>
-              </w:rPr>
-              <w:t>6</w:t>
+              <w:t>2025/09/16</w:t>
             </w:r>
           </w:p>
         </w:tc>
@@ -4240,6 +4329,12 @@
                 <w:rFonts w:ascii="Times New Roman" w:hAnsi="Times New Roman" w:cs="Times New Roman"/>
               </w:rPr>
             </w:pPr>
+            <w:r>
+              <w:rPr>
+                <w:rFonts w:ascii="Times New Roman" w:hAnsi="Times New Roman" w:cs="Times New Roman"/>
+              </w:rPr>
+              <w:t>P28</w:t>
+            </w:r>
           </w:p>
         </w:tc>
         <w:tc>
@@ -4252,6 +4347,12 @@
                 <w:rFonts w:ascii="Times New Roman" w:hAnsi="Times New Roman" w:cs="Times New Roman"/>
               </w:rPr>
             </w:pPr>
+            <w:r>
+              <w:rPr>
+                <w:rFonts w:ascii="Times New Roman" w:hAnsi="Times New Roman" w:cs="Times New Roman"/>
+              </w:rPr>
+              <w:t>75.7g</w:t>
+            </w:r>
           </w:p>
         </w:tc>
         <w:tc>
@@ -4264,6 +4365,68 @@
                 <w:rFonts w:ascii="Times New Roman" w:hAnsi="Times New Roman" w:cs="Times New Roman"/>
               </w:rPr>
             </w:pPr>
+            <w:r>
+              <w:rPr>
+                <w:rFonts w:ascii="Times New Roman" w:hAnsi="Times New Roman" w:cs="Times New Roman"/>
+              </w:rPr>
+              <w:t>75.4</w:t>
+            </w:r>
+            <w:r>
+              <w:rPr>
+                <w:rFonts w:ascii="Times New Roman" w:hAnsi="Times New Roman" w:cs="Times New Roman"/>
+              </w:rPr>
+              <w:t>g left</w:t>
+            </w:r>
+          </w:p>
+          <w:p>
+            <w:pPr>
+              <w:rPr>
+                <w:rFonts w:ascii="Times New Roman" w:hAnsi="Times New Roman" w:cs="Times New Roman"/>
+              </w:rPr>
+            </w:pPr>
+            <w:r>
+              <w:rPr>
+                <w:rFonts w:ascii="Times New Roman" w:hAnsi="Times New Roman" w:cs="Times New Roman"/>
+              </w:rPr>
+              <w:t>Ate: 1</w:t>
+            </w:r>
+            <w:r>
+              <w:rPr>
+                <w:rFonts w:ascii="Times New Roman" w:hAnsi="Times New Roman" w:cs="Times New Roman"/>
+              </w:rPr>
+              <w:t>5.1</w:t>
+            </w:r>
+            <w:r>
+              <w:rPr>
+                <w:rFonts w:ascii="Times New Roman" w:hAnsi="Times New Roman" w:cs="Times New Roman"/>
+              </w:rPr>
+              <w:t>g</w:t>
+            </w:r>
+          </w:p>
+          <w:p>
+            <w:pPr>
+              <w:rPr>
+                <w:rFonts w:ascii="Times New Roman" w:hAnsi="Times New Roman" w:cs="Times New Roman"/>
+              </w:rPr>
+            </w:pPr>
+            <w:r>
+              <w:rPr>
+                <w:rFonts w:ascii="Times New Roman" w:hAnsi="Times New Roman" w:cs="Times New Roman"/>
+              </w:rPr>
+              <w:t xml:space="preserve">New: </w:t>
+            </w:r>
+            <w:r>
+              <w:rPr>
+                <w:rFonts w:ascii="Times New Roman" w:hAnsi="Times New Roman" w:cs="Times New Roman"/>
+              </w:rPr>
+              <w:t>75.4</w:t>
+            </w:r>
+            <w:r>
+              <w:rPr>
+                <w:rFonts w:ascii="Times New Roman" w:hAnsi="Times New Roman" w:cs="Times New Roman"/>
+              </w:rPr>
+              <w:t>g</w:t>
+            </w:r>
           </w:p>
         </w:tc>
         <w:tc>
@@ -4276,6 +4439,12 @@
                 <w:rFonts w:ascii="Times New Roman" w:hAnsi="Times New Roman" w:cs="Times New Roman"/>
               </w:rPr>
             </w:pPr>
+            <w:r>
+              <w:rPr>
+                <w:rFonts w:ascii="Times New Roman" w:hAnsi="Times New Roman" w:cs="Times New Roman"/>
+              </w:rPr>
+              <w:t>8:05 – 8:36am</w:t>
+            </w:r>
           </w:p>
         </w:tc>
         <w:tc>
@@ -4319,13 +4488,7 @@
               <w:rPr>
                 <w:rFonts w:ascii="Times New Roman" w:hAnsi="Times New Roman" w:cs="Times New Roman"/>
               </w:rPr>
-              <w:t>2025/09/1</w:t>
-            </w:r>
-            <w:r>
-              <w:rPr>
-                <w:rFonts w:ascii="Times New Roman" w:hAnsi="Times New Roman" w:cs="Times New Roman"/>
-              </w:rPr>
-              <w:t>7</w:t>
+              <w:t>2025/09/17</w:t>
             </w:r>
           </w:p>
         </w:tc>
@@ -4339,6 +4502,12 @@
                 <w:rFonts w:ascii="Times New Roman" w:hAnsi="Times New Roman" w:cs="Times New Roman"/>
               </w:rPr>
             </w:pPr>
+            <w:r>
+              <w:rPr>
+                <w:rFonts w:ascii="Times New Roman" w:hAnsi="Times New Roman" w:cs="Times New Roman"/>
+              </w:rPr>
+              <w:t>P29</w:t>
+            </w:r>
           </w:p>
         </w:tc>
         <w:tc>
@@ -4351,6 +4520,12 @@
                 <w:rFonts w:ascii="Times New Roman" w:hAnsi="Times New Roman" w:cs="Times New Roman"/>
               </w:rPr>
             </w:pPr>
+            <w:r>
+              <w:rPr>
+                <w:rFonts w:ascii="Times New Roman" w:hAnsi="Times New Roman" w:cs="Times New Roman"/>
+              </w:rPr>
+              <w:t>81.3g</w:t>
+            </w:r>
           </w:p>
         </w:tc>
         <w:tc>
@@ -4363,6 +4538,43 @@
                 <w:rFonts w:ascii="Times New Roman" w:hAnsi="Times New Roman" w:cs="Times New Roman"/>
               </w:rPr>
             </w:pPr>
+            <w:r>
+              <w:rPr>
+                <w:rFonts w:ascii="Times New Roman" w:hAnsi="Times New Roman" w:cs="Times New Roman"/>
+              </w:rPr>
+              <w:t>62.2</w:t>
+            </w:r>
+            <w:r>
+              <w:rPr>
+                <w:rFonts w:ascii="Times New Roman" w:hAnsi="Times New Roman" w:cs="Times New Roman"/>
+              </w:rPr>
+              <w:t>g left</w:t>
+            </w:r>
+          </w:p>
+          <w:p>
+            <w:pPr>
+              <w:rPr>
+                <w:rFonts w:ascii="Times New Roman" w:hAnsi="Times New Roman" w:cs="Times New Roman"/>
+              </w:rPr>
+            </w:pPr>
+            <w:r>
+              <w:rPr>
+                <w:rFonts w:ascii="Times New Roman" w:hAnsi="Times New Roman" w:cs="Times New Roman"/>
+              </w:rPr>
+              <w:t xml:space="preserve">Ate: </w:t>
+            </w:r>
+            <w:r>
+              <w:rPr>
+                <w:rFonts w:ascii="Times New Roman" w:hAnsi="Times New Roman" w:cs="Times New Roman"/>
+              </w:rPr>
+              <w:t>13.2</w:t>
+            </w:r>
+            <w:r>
+              <w:rPr>
+                <w:rFonts w:ascii="Times New Roman" w:hAnsi="Times New Roman" w:cs="Times New Roman"/>
+              </w:rPr>
+              <w:t>g</w:t>
+            </w:r>
           </w:p>
         </w:tc>
         <w:tc>
@@ -4375,6 +4587,12 @@
                 <w:rFonts w:ascii="Times New Roman" w:hAnsi="Times New Roman" w:cs="Times New Roman"/>
               </w:rPr>
             </w:pPr>
+            <w:r>
+              <w:rPr>
+                <w:rFonts w:ascii="Times New Roman" w:hAnsi="Times New Roman" w:cs="Times New Roman"/>
+              </w:rPr>
+              <w:t>8:05 – 8:36am</w:t>
+            </w:r>
           </w:p>
         </w:tc>
         <w:tc>
@@ -4418,13 +4636,7 @@
               <w:rPr>
                 <w:rFonts w:ascii="Times New Roman" w:hAnsi="Times New Roman" w:cs="Times New Roman"/>
               </w:rPr>
-              <w:t>2025/09/1</w:t>
-            </w:r>
-            <w:r>
-              <w:rPr>
-                <w:rFonts w:ascii="Times New Roman" w:hAnsi="Times New Roman" w:cs="Times New Roman"/>
-              </w:rPr>
-              <w:t>8</w:t>
+              <w:t>2025/09/18</w:t>
             </w:r>
           </w:p>
         </w:tc>
@@ -4438,6 +4650,12 @@
                 <w:rFonts w:ascii="Times New Roman" w:hAnsi="Times New Roman" w:cs="Times New Roman"/>
               </w:rPr>
             </w:pPr>
+            <w:r>
+              <w:rPr>
+                <w:rFonts w:ascii="Times New Roman" w:hAnsi="Times New Roman" w:cs="Times New Roman"/>
+              </w:rPr>
+              <w:t>P30</w:t>
+            </w:r>
           </w:p>
         </w:tc>
         <w:tc>
@@ -4448,8 +4666,15 @@
             <w:pPr>
               <w:rPr>
                 <w:rFonts w:ascii="Times New Roman" w:hAnsi="Times New Roman" w:cs="Times New Roman"/>
-              </w:rPr>
-            </w:pPr>
+                <w:highlight w:val="yellow"/>
+              </w:rPr>
+            </w:pPr>
+            <w:r>
+              <w:rPr>
+                <w:rFonts w:ascii="Times New Roman" w:hAnsi="Times New Roman" w:cs="Times New Roman"/>
+              </w:rPr>
+              <w:t>87.5g</w:t>
+            </w:r>
           </w:p>
         </w:tc>
         <w:tc>
@@ -4462,6 +4687,31 @@
                 <w:rFonts w:ascii="Times New Roman" w:hAnsi="Times New Roman" w:cs="Times New Roman"/>
               </w:rPr>
             </w:pPr>
+            <w:r>
+              <w:rPr>
+                <w:rFonts w:ascii="Times New Roman" w:hAnsi="Times New Roman" w:cs="Times New Roman"/>
+              </w:rPr>
+              <w:t>49.7g left</w:t>
+            </w:r>
+          </w:p>
+          <w:p>
+            <w:pPr>
+              <w:rPr>
+                <w:rFonts w:ascii="Times New Roman" w:hAnsi="Times New Roman" w:cs="Times New Roman"/>
+              </w:rPr>
+            </w:pPr>
+            <w:r>
+              <w:rPr>
+                <w:rFonts w:ascii="Times New Roman" w:hAnsi="Times New Roman" w:cs="Times New Roman"/>
+              </w:rPr>
+              <w:t xml:space="preserve">Ate: </w:t>
+            </w:r>
+            <w:r>
+              <w:rPr>
+                <w:rFonts w:ascii="Times New Roman" w:hAnsi="Times New Roman" w:cs="Times New Roman"/>
+              </w:rPr>
+              <w:t>12.5g</w:t>
+            </w:r>
           </w:p>
         </w:tc>
         <w:tc>
@@ -4474,6 +4724,12 @@
                 <w:rFonts w:ascii="Times New Roman" w:hAnsi="Times New Roman" w:cs="Times New Roman"/>
               </w:rPr>
             </w:pPr>
+            <w:r>
+              <w:rPr>
+                <w:rFonts w:ascii="Times New Roman" w:hAnsi="Times New Roman" w:cs="Times New Roman"/>
+              </w:rPr>
+              <w:t>8:14 – 8:44am</w:t>
+            </w:r>
           </w:p>
         </w:tc>
         <w:tc>
@@ -4492,79 +4748,8 @@
       <w:tr>
         <w:tc>
           <w:tcPr>
-            <w:tcW w:w="1277" w:type="dxa"/>
-          </w:tcPr>
-          <w:p>
-            <w:pPr>
-              <w:rPr>
-                <w:rFonts w:ascii="Times New Roman" w:hAnsi="Times New Roman" w:cs="Times New Roman"/>
-              </w:rPr>
-            </w:pPr>
-          </w:p>
-        </w:tc>
-        <w:tc>
-          <w:tcPr>
-            <w:tcW w:w="1701" w:type="dxa"/>
-          </w:tcPr>
-          <w:p>
-            <w:pPr>
-              <w:rPr>
-                <w:rFonts w:ascii="Times New Roman" w:hAnsi="Times New Roman" w:cs="Times New Roman"/>
-              </w:rPr>
-            </w:pPr>
-          </w:p>
-        </w:tc>
-        <w:tc>
-          <w:tcPr>
-            <w:tcW w:w="992" w:type="dxa"/>
-          </w:tcPr>
-          <w:p>
-            <w:pPr>
-              <w:rPr>
-                <w:rFonts w:ascii="Times New Roman" w:hAnsi="Times New Roman" w:cs="Times New Roman"/>
-              </w:rPr>
-            </w:pPr>
-          </w:p>
-        </w:tc>
-        <w:tc>
-          <w:tcPr>
-            <w:tcW w:w="1843" w:type="dxa"/>
-          </w:tcPr>
-          <w:p>
-            <w:pPr>
-              <w:rPr>
-                <w:rFonts w:ascii="Times New Roman" w:hAnsi="Times New Roman" w:cs="Times New Roman"/>
-              </w:rPr>
-            </w:pPr>
-          </w:p>
-        </w:tc>
-        <w:tc>
-          <w:tcPr>
-            <w:tcW w:w="1842" w:type="dxa"/>
-          </w:tcPr>
-          <w:p>
-            <w:pPr>
-              <w:rPr>
-                <w:rFonts w:ascii="Times New Roman" w:hAnsi="Times New Roman" w:cs="Times New Roman"/>
-              </w:rPr>
-            </w:pPr>
-          </w:p>
-        </w:tc>
-        <w:tc>
-          <w:tcPr>
-            <w:tcW w:w="1985" w:type="dxa"/>
-          </w:tcPr>
-          <w:p>
-            <w:pPr>
-              <w:rPr>
-                <w:rFonts w:ascii="Times New Roman" w:hAnsi="Times New Roman" w:cs="Times New Roman"/>
-              </w:rPr>
-            </w:pPr>
-          </w:p>
-        </w:tc>
-        <w:tc>
-          <w:tcPr>
-            <w:tcW w:w="5103" w:type="dxa"/>
+            <w:tcW w:w="14743" w:type="dxa"/>
+            <w:gridSpan w:val="7"/>
           </w:tcPr>
           <w:p>
             <w:pPr>
@@ -4579,13 +4764,20 @@
         <w:tc>
           <w:tcPr>
             <w:tcW w:w="1277" w:type="dxa"/>
-          </w:tcPr>
-          <w:p>
-            <w:pPr>
-              <w:rPr>
-                <w:rFonts w:ascii="Times New Roman" w:hAnsi="Times New Roman" w:cs="Times New Roman"/>
-              </w:rPr>
-            </w:pPr>
+            <w:vMerge w:val="restart"/>
+          </w:tcPr>
+          <w:p>
+            <w:pPr>
+              <w:rPr>
+                <w:rFonts w:ascii="Times New Roman" w:hAnsi="Times New Roman" w:cs="Times New Roman"/>
+              </w:rPr>
+            </w:pPr>
+            <w:r>
+              <w:rPr>
+                <w:rFonts w:ascii="Times New Roman" w:hAnsi="Times New Roman" w:cs="Times New Roman"/>
+              </w:rPr>
+              <w:t>#7</w:t>
+            </w:r>
           </w:p>
         </w:tc>
         <w:tc>
@@ -4598,6 +4790,12 @@
                 <w:rFonts w:ascii="Times New Roman" w:hAnsi="Times New Roman" w:cs="Times New Roman"/>
               </w:rPr>
             </w:pPr>
+            <w:r>
+              <w:rPr>
+                <w:rFonts w:ascii="Times New Roman" w:hAnsi="Times New Roman" w:cs="Times New Roman"/>
+              </w:rPr>
+              <w:t>2025/10/05</w:t>
+            </w:r>
           </w:p>
         </w:tc>
         <w:tc>
@@ -4610,6 +4808,12 @@
                 <w:rFonts w:ascii="Times New Roman" w:hAnsi="Times New Roman" w:cs="Times New Roman"/>
               </w:rPr>
             </w:pPr>
+            <w:r>
+              <w:rPr>
+                <w:rFonts w:ascii="Times New Roman" w:hAnsi="Times New Roman" w:cs="Times New Roman"/>
+              </w:rPr>
+              <w:t>P28</w:t>
+            </w:r>
           </w:p>
         </w:tc>
         <w:tc>
@@ -4622,6 +4826,12 @@
                 <w:rFonts w:ascii="Times New Roman" w:hAnsi="Times New Roman" w:cs="Times New Roman"/>
               </w:rPr>
             </w:pPr>
+            <w:r>
+              <w:rPr>
+                <w:rFonts w:ascii="Times New Roman" w:hAnsi="Times New Roman" w:cs="Times New Roman"/>
+              </w:rPr>
+              <w:t>81.7g</w:t>
+            </w:r>
           </w:p>
         </w:tc>
         <w:tc>
@@ -4634,6 +4844,12 @@
                 <w:rFonts w:ascii="Times New Roman" w:hAnsi="Times New Roman" w:cs="Times New Roman"/>
               </w:rPr>
             </w:pPr>
+            <w:r>
+              <w:rPr>
+                <w:rFonts w:ascii="Times New Roman" w:hAnsi="Times New Roman" w:cs="Times New Roman"/>
+              </w:rPr>
+              <w:t>67.8g (starting)</w:t>
+            </w:r>
           </w:p>
         </w:tc>
         <w:tc>
@@ -4646,6 +4862,24 @@
                 <w:rFonts w:ascii="Times New Roman" w:hAnsi="Times New Roman" w:cs="Times New Roman"/>
               </w:rPr>
             </w:pPr>
+            <w:r>
+              <w:rPr>
+                <w:rFonts w:ascii="Times New Roman" w:hAnsi="Times New Roman" w:cs="Times New Roman"/>
+              </w:rPr>
+              <w:t>7:37 – 8:</w:t>
+            </w:r>
+            <w:r>
+              <w:rPr>
+                <w:rFonts w:ascii="Times New Roman" w:hAnsi="Times New Roman" w:cs="Times New Roman"/>
+              </w:rPr>
+              <w:t>0</w:t>
+            </w:r>
+            <w:r>
+              <w:rPr>
+                <w:rFonts w:ascii="Times New Roman" w:hAnsi="Times New Roman" w:cs="Times New Roman"/>
+              </w:rPr>
+              <w:t>9am</w:t>
+            </w:r>
           </w:p>
         </w:tc>
         <w:tc>
@@ -4658,6 +4892,12 @@
                 <w:rFonts w:ascii="Times New Roman" w:hAnsi="Times New Roman" w:cs="Times New Roman"/>
               </w:rPr>
             </w:pPr>
+            <w:r>
+              <w:rPr>
+                <w:rFonts w:ascii="Times New Roman" w:hAnsi="Times New Roman" w:cs="Times New Roman"/>
+              </w:rPr>
+              <w:t>Can turn around in small tube</w:t>
+            </w:r>
           </w:p>
         </w:tc>
       </w:tr>
@@ -4665,6 +4905,7 @@
         <w:tc>
           <w:tcPr>
             <w:tcW w:w="1277" w:type="dxa"/>
+            <w:vMerge/>
           </w:tcPr>
           <w:p>
             <w:pPr>
@@ -4684,6 +4925,18 @@
                 <w:rFonts w:ascii="Times New Roman" w:hAnsi="Times New Roman" w:cs="Times New Roman"/>
               </w:rPr>
             </w:pPr>
+            <w:r>
+              <w:rPr>
+                <w:rFonts w:ascii="Times New Roman" w:hAnsi="Times New Roman" w:cs="Times New Roman"/>
+              </w:rPr>
+              <w:t>2025/10/0</w:t>
+            </w:r>
+            <w:r>
+              <w:rPr>
+                <w:rFonts w:ascii="Times New Roman" w:hAnsi="Times New Roman" w:cs="Times New Roman"/>
+              </w:rPr>
+              <w:t>6</w:t>
+            </w:r>
           </w:p>
         </w:tc>
         <w:tc>
@@ -4696,6 +4949,12 @@
                 <w:rFonts w:ascii="Times New Roman" w:hAnsi="Times New Roman" w:cs="Times New Roman"/>
               </w:rPr>
             </w:pPr>
+            <w:r>
+              <w:rPr>
+                <w:rFonts w:ascii="Times New Roman" w:hAnsi="Times New Roman" w:cs="Times New Roman"/>
+              </w:rPr>
+              <w:t>P29</w:t>
+            </w:r>
           </w:p>
         </w:tc>
         <w:tc>
@@ -4708,6 +4967,12 @@
                 <w:rFonts w:ascii="Times New Roman" w:hAnsi="Times New Roman" w:cs="Times New Roman"/>
               </w:rPr>
             </w:pPr>
+            <w:r>
+              <w:rPr>
+                <w:rFonts w:ascii="Times New Roman" w:hAnsi="Times New Roman" w:cs="Times New Roman"/>
+              </w:rPr>
+              <w:t>87.0g</w:t>
+            </w:r>
           </w:p>
         </w:tc>
         <w:tc>
@@ -4720,6 +4985,80 @@
                 <w:rFonts w:ascii="Times New Roman" w:hAnsi="Times New Roman" w:cs="Times New Roman"/>
               </w:rPr>
             </w:pPr>
+            <w:r>
+              <w:rPr>
+                <w:rFonts w:ascii="Times New Roman" w:hAnsi="Times New Roman" w:cs="Times New Roman"/>
+              </w:rPr>
+              <w:t>55.5</w:t>
+            </w:r>
+            <w:r>
+              <w:rPr>
+                <w:rFonts w:ascii="Times New Roman" w:hAnsi="Times New Roman" w:cs="Times New Roman"/>
+              </w:rPr>
+              <w:t>g left</w:t>
+            </w:r>
+          </w:p>
+          <w:p>
+            <w:pPr>
+              <w:rPr>
+                <w:rFonts w:ascii="Times New Roman" w:hAnsi="Times New Roman" w:cs="Times New Roman"/>
+              </w:rPr>
+            </w:pPr>
+            <w:r>
+              <w:rPr>
+                <w:rFonts w:ascii="Times New Roman" w:hAnsi="Times New Roman" w:cs="Times New Roman"/>
+              </w:rPr>
+              <w:t>Ate: 1</w:t>
+            </w:r>
+            <w:r>
+              <w:rPr>
+                <w:rFonts w:ascii="Times New Roman" w:hAnsi="Times New Roman" w:cs="Times New Roman"/>
+              </w:rPr>
+              <w:t>2</w:t>
+            </w:r>
+            <w:r>
+              <w:rPr>
+                <w:rFonts w:ascii="Times New Roman" w:hAnsi="Times New Roman" w:cs="Times New Roman"/>
+              </w:rPr>
+              <w:t>.</w:t>
+            </w:r>
+            <w:r>
+              <w:rPr>
+                <w:rFonts w:ascii="Times New Roman" w:hAnsi="Times New Roman" w:cs="Times New Roman"/>
+              </w:rPr>
+              <w:t>8</w:t>
+            </w:r>
+            <w:r>
+              <w:rPr>
+                <w:rFonts w:ascii="Times New Roman" w:hAnsi="Times New Roman" w:cs="Times New Roman"/>
+              </w:rPr>
+              <w:t>g</w:t>
+            </w:r>
+          </w:p>
+          <w:p>
+            <w:pPr>
+              <w:rPr>
+                <w:rFonts w:ascii="Times New Roman" w:hAnsi="Times New Roman" w:cs="Times New Roman"/>
+              </w:rPr>
+            </w:pPr>
+            <w:r>
+              <w:rPr>
+                <w:rFonts w:ascii="Times New Roman" w:hAnsi="Times New Roman" w:cs="Times New Roman"/>
+              </w:rPr>
+              <w:t xml:space="preserve">New: </w:t>
+            </w:r>
+            <w:r>
+              <w:rPr>
+                <w:rFonts w:ascii="Times New Roman" w:hAnsi="Times New Roman" w:cs="Times New Roman"/>
+              </w:rPr>
+              <w:t>55.5</w:t>
+            </w:r>
+            <w:r>
+              <w:rPr>
+                <w:rFonts w:ascii="Times New Roman" w:hAnsi="Times New Roman" w:cs="Times New Roman"/>
+              </w:rPr>
+              <w:t>g</w:t>
+            </w:r>
           </w:p>
         </w:tc>
         <w:tc>
@@ -4732,6 +5071,12 @@
                 <w:rFonts w:ascii="Times New Roman" w:hAnsi="Times New Roman" w:cs="Times New Roman"/>
               </w:rPr>
             </w:pPr>
+            <w:r>
+              <w:rPr>
+                <w:rFonts w:ascii="Times New Roman" w:hAnsi="Times New Roman" w:cs="Times New Roman"/>
+              </w:rPr>
+              <w:t>7:38 – 8:08am</w:t>
+            </w:r>
           </w:p>
         </w:tc>
         <w:tc>
@@ -4744,6 +5089,12 @@
                 <w:rFonts w:ascii="Times New Roman" w:hAnsi="Times New Roman" w:cs="Times New Roman"/>
               </w:rPr>
             </w:pPr>
+            <w:r>
+              <w:rPr>
+                <w:rFonts w:ascii="Times New Roman" w:hAnsi="Times New Roman" w:cs="Times New Roman"/>
+              </w:rPr>
+              <w:t>Can turn around in small tube</w:t>
+            </w:r>
           </w:p>
         </w:tc>
       </w:tr>
@@ -4751,6 +5102,7 @@
         <w:tc>
           <w:tcPr>
             <w:tcW w:w="1277" w:type="dxa"/>
+            <w:vMerge/>
           </w:tcPr>
           <w:p>
             <w:pPr>
@@ -4770,6 +5122,18 @@
                 <w:rFonts w:ascii="Times New Roman" w:hAnsi="Times New Roman" w:cs="Times New Roman"/>
               </w:rPr>
             </w:pPr>
+            <w:r>
+              <w:rPr>
+                <w:rFonts w:ascii="Times New Roman" w:hAnsi="Times New Roman" w:cs="Times New Roman"/>
+              </w:rPr>
+              <w:t>2025/10/0</w:t>
+            </w:r>
+            <w:r>
+              <w:rPr>
+                <w:rFonts w:ascii="Times New Roman" w:hAnsi="Times New Roman" w:cs="Times New Roman"/>
+              </w:rPr>
+              <w:t>7</w:t>
+            </w:r>
           </w:p>
         </w:tc>
         <w:tc>
@@ -4782,6 +5146,12 @@
                 <w:rFonts w:ascii="Times New Roman" w:hAnsi="Times New Roman" w:cs="Times New Roman"/>
               </w:rPr>
             </w:pPr>
+            <w:r>
+              <w:rPr>
+                <w:rFonts w:ascii="Times New Roman" w:hAnsi="Times New Roman" w:cs="Times New Roman"/>
+              </w:rPr>
+              <w:t>P30</w:t>
+            </w:r>
           </w:p>
         </w:tc>
         <w:tc>
@@ -4794,6 +5164,12 @@
                 <w:rFonts w:ascii="Times New Roman" w:hAnsi="Times New Roman" w:cs="Times New Roman"/>
               </w:rPr>
             </w:pPr>
+            <w:r>
+              <w:rPr>
+                <w:rFonts w:ascii="Times New Roman" w:hAnsi="Times New Roman" w:cs="Times New Roman"/>
+              </w:rPr>
+              <w:t>95.3g</w:t>
+            </w:r>
           </w:p>
         </w:tc>
         <w:tc>
@@ -4806,6 +5182,68 @@
                 <w:rFonts w:ascii="Times New Roman" w:hAnsi="Times New Roman" w:cs="Times New Roman"/>
               </w:rPr>
             </w:pPr>
+            <w:r>
+              <w:rPr>
+                <w:rFonts w:ascii="Times New Roman" w:hAnsi="Times New Roman" w:cs="Times New Roman"/>
+              </w:rPr>
+              <w:t>42.7</w:t>
+            </w:r>
+            <w:r>
+              <w:rPr>
+                <w:rFonts w:ascii="Times New Roman" w:hAnsi="Times New Roman" w:cs="Times New Roman"/>
+              </w:rPr>
+              <w:t>g left</w:t>
+            </w:r>
+          </w:p>
+          <w:p>
+            <w:pPr>
+              <w:rPr>
+                <w:rFonts w:ascii="Times New Roman" w:hAnsi="Times New Roman" w:cs="Times New Roman"/>
+              </w:rPr>
+            </w:pPr>
+            <w:r>
+              <w:rPr>
+                <w:rFonts w:ascii="Times New Roman" w:hAnsi="Times New Roman" w:cs="Times New Roman"/>
+              </w:rPr>
+              <w:t xml:space="preserve">Ate: </w:t>
+            </w:r>
+            <w:r>
+              <w:rPr>
+                <w:rFonts w:ascii="Times New Roman" w:hAnsi="Times New Roman" w:cs="Times New Roman"/>
+              </w:rPr>
+              <w:t>12.3</w:t>
+            </w:r>
+            <w:r>
+              <w:rPr>
+                <w:rFonts w:ascii="Times New Roman" w:hAnsi="Times New Roman" w:cs="Times New Roman"/>
+              </w:rPr>
+              <w:t>g</w:t>
+            </w:r>
+          </w:p>
+          <w:p>
+            <w:pPr>
+              <w:rPr>
+                <w:rFonts w:ascii="Times New Roman" w:hAnsi="Times New Roman" w:cs="Times New Roman"/>
+              </w:rPr>
+            </w:pPr>
+            <w:r>
+              <w:rPr>
+                <w:rFonts w:ascii="Times New Roman" w:hAnsi="Times New Roman" w:cs="Times New Roman"/>
+              </w:rPr>
+              <w:t xml:space="preserve">New: </w:t>
+            </w:r>
+            <w:r>
+              <w:rPr>
+                <w:rFonts w:ascii="Times New Roman" w:hAnsi="Times New Roman" w:cs="Times New Roman"/>
+              </w:rPr>
+              <w:t>47.2</w:t>
+            </w:r>
+            <w:r>
+              <w:rPr>
+                <w:rFonts w:ascii="Times New Roman" w:hAnsi="Times New Roman" w:cs="Times New Roman"/>
+              </w:rPr>
+              <w:t>g</w:t>
+            </w:r>
           </w:p>
         </w:tc>
         <w:tc>
@@ -4818,6 +5256,12 @@
                 <w:rFonts w:ascii="Times New Roman" w:hAnsi="Times New Roman" w:cs="Times New Roman"/>
               </w:rPr>
             </w:pPr>
+            <w:r>
+              <w:rPr>
+                <w:rFonts w:ascii="Times New Roman" w:hAnsi="Times New Roman" w:cs="Times New Roman"/>
+              </w:rPr>
+              <w:t>7:32 – 8:02am</w:t>
+            </w:r>
           </w:p>
         </w:tc>
         <w:tc>
@@ -4837,6 +5281,7 @@
         <w:tc>
           <w:tcPr>
             <w:tcW w:w="1277" w:type="dxa"/>
+            <w:vMerge/>
           </w:tcPr>
           <w:p>
             <w:pPr>
@@ -4856,6 +5301,18 @@
                 <w:rFonts w:ascii="Times New Roman" w:hAnsi="Times New Roman" w:cs="Times New Roman"/>
               </w:rPr>
             </w:pPr>
+            <w:r>
+              <w:rPr>
+                <w:rFonts w:ascii="Times New Roman" w:hAnsi="Times New Roman" w:cs="Times New Roman"/>
+              </w:rPr>
+              <w:t>2025/10/0</w:t>
+            </w:r>
+            <w:r>
+              <w:rPr>
+                <w:rFonts w:ascii="Times New Roman" w:hAnsi="Times New Roman" w:cs="Times New Roman"/>
+              </w:rPr>
+              <w:t>8</w:t>
+            </w:r>
           </w:p>
         </w:tc>
         <w:tc>
@@ -4868,6 +5325,12 @@
                 <w:rFonts w:ascii="Times New Roman" w:hAnsi="Times New Roman" w:cs="Times New Roman"/>
               </w:rPr>
             </w:pPr>
+            <w:r>
+              <w:rPr>
+                <w:rFonts w:ascii="Times New Roman" w:hAnsi="Times New Roman" w:cs="Times New Roman"/>
+              </w:rPr>
+              <w:t>P31</w:t>
+            </w:r>
           </w:p>
         </w:tc>
         <w:tc>
@@ -4880,6 +5343,12 @@
                 <w:rFonts w:ascii="Times New Roman" w:hAnsi="Times New Roman" w:cs="Times New Roman"/>
               </w:rPr>
             </w:pPr>
+            <w:r>
+              <w:rPr>
+                <w:rFonts w:ascii="Times New Roman" w:hAnsi="Times New Roman" w:cs="Times New Roman"/>
+              </w:rPr>
+              <w:t>103.9g</w:t>
+            </w:r>
           </w:p>
         </w:tc>
         <w:tc>
@@ -4892,6 +5361,68 @@
                 <w:rFonts w:ascii="Times New Roman" w:hAnsi="Times New Roman" w:cs="Times New Roman"/>
               </w:rPr>
             </w:pPr>
+            <w:r>
+              <w:rPr>
+                <w:rFonts w:ascii="Times New Roman" w:hAnsi="Times New Roman" w:cs="Times New Roman"/>
+              </w:rPr>
+              <w:t>28.6</w:t>
+            </w:r>
+            <w:r>
+              <w:rPr>
+                <w:rFonts w:ascii="Times New Roman" w:hAnsi="Times New Roman" w:cs="Times New Roman"/>
+              </w:rPr>
+              <w:t>g left</w:t>
+            </w:r>
+          </w:p>
+          <w:p>
+            <w:pPr>
+              <w:rPr>
+                <w:rFonts w:ascii="Times New Roman" w:hAnsi="Times New Roman" w:cs="Times New Roman"/>
+              </w:rPr>
+            </w:pPr>
+            <w:r>
+              <w:rPr>
+                <w:rFonts w:ascii="Times New Roman" w:hAnsi="Times New Roman" w:cs="Times New Roman"/>
+              </w:rPr>
+              <w:t xml:space="preserve">Ate: </w:t>
+            </w:r>
+            <w:r>
+              <w:rPr>
+                <w:rFonts w:ascii="Times New Roman" w:hAnsi="Times New Roman" w:cs="Times New Roman"/>
+              </w:rPr>
+              <w:t>14.1</w:t>
+            </w:r>
+            <w:r>
+              <w:rPr>
+                <w:rFonts w:ascii="Times New Roman" w:hAnsi="Times New Roman" w:cs="Times New Roman"/>
+              </w:rPr>
+              <w:t>g</w:t>
+            </w:r>
+          </w:p>
+          <w:p>
+            <w:pPr>
+              <w:rPr>
+                <w:rFonts w:ascii="Times New Roman" w:hAnsi="Times New Roman" w:cs="Times New Roman"/>
+              </w:rPr>
+            </w:pPr>
+            <w:r>
+              <w:rPr>
+                <w:rFonts w:ascii="Times New Roman" w:hAnsi="Times New Roman" w:cs="Times New Roman"/>
+              </w:rPr>
+              <w:t xml:space="preserve">New: </w:t>
+            </w:r>
+            <w:r>
+              <w:rPr>
+                <w:rFonts w:ascii="Times New Roman" w:hAnsi="Times New Roman" w:cs="Times New Roman"/>
+              </w:rPr>
+              <w:t>28.6</w:t>
+            </w:r>
+            <w:r>
+              <w:rPr>
+                <w:rFonts w:ascii="Times New Roman" w:hAnsi="Times New Roman" w:cs="Times New Roman"/>
+              </w:rPr>
+              <w:t>g</w:t>
+            </w:r>
           </w:p>
         </w:tc>
         <w:tc>
@@ -4904,11 +5435,928 @@
                 <w:rFonts w:ascii="Times New Roman" w:hAnsi="Times New Roman" w:cs="Times New Roman"/>
               </w:rPr>
             </w:pPr>
+            <w:r>
+              <w:rPr>
+                <w:rFonts w:ascii="Times New Roman" w:hAnsi="Times New Roman" w:cs="Times New Roman"/>
+              </w:rPr>
+              <w:t>7:44 – 7:14am</w:t>
+            </w:r>
+          </w:p>
+          <w:p>
+            <w:pPr>
+              <w:rPr>
+                <w:rFonts w:ascii="Times New Roman" w:hAnsi="Times New Roman" w:cs="Times New Roman"/>
+              </w:rPr>
+            </w:pPr>
           </w:p>
         </w:tc>
         <w:tc>
           <w:tcPr>
             <w:tcW w:w="5103" w:type="dxa"/>
+          </w:tcPr>
+          <w:p>
+            <w:pPr>
+              <w:rPr>
+                <w:rFonts w:ascii="Times New Roman" w:hAnsi="Times New Roman" w:cs="Times New Roman"/>
+              </w:rPr>
+            </w:pPr>
+          </w:p>
+        </w:tc>
+      </w:tr>
+      <w:tr>
+        <w:tc>
+          <w:tcPr>
+            <w:tcW w:w="1277" w:type="dxa"/>
+            <w:vMerge/>
+          </w:tcPr>
+          <w:p>
+            <w:pPr>
+              <w:rPr>
+                <w:rFonts w:ascii="Times New Roman" w:hAnsi="Times New Roman" w:cs="Times New Roman"/>
+              </w:rPr>
+            </w:pPr>
+          </w:p>
+        </w:tc>
+        <w:tc>
+          <w:tcPr>
+            <w:tcW w:w="1701" w:type="dxa"/>
+          </w:tcPr>
+          <w:p>
+            <w:pPr>
+              <w:rPr>
+                <w:rFonts w:ascii="Times New Roman" w:hAnsi="Times New Roman" w:cs="Times New Roman"/>
+              </w:rPr>
+            </w:pPr>
+            <w:r>
+              <w:rPr>
+                <w:rFonts w:ascii="Times New Roman" w:hAnsi="Times New Roman" w:cs="Times New Roman"/>
+              </w:rPr>
+              <w:t>2025/10/0</w:t>
+            </w:r>
+            <w:r>
+              <w:rPr>
+                <w:rFonts w:ascii="Times New Roman" w:hAnsi="Times New Roman" w:cs="Times New Roman"/>
+              </w:rPr>
+              <w:t>9</w:t>
+            </w:r>
+          </w:p>
+        </w:tc>
+        <w:tc>
+          <w:tcPr>
+            <w:tcW w:w="992" w:type="dxa"/>
+          </w:tcPr>
+          <w:p>
+            <w:pPr>
+              <w:rPr>
+                <w:rFonts w:ascii="Times New Roman" w:hAnsi="Times New Roman" w:cs="Times New Roman"/>
+              </w:rPr>
+            </w:pPr>
+            <w:r>
+              <w:rPr>
+                <w:rFonts w:ascii="Times New Roman" w:hAnsi="Times New Roman" w:cs="Times New Roman"/>
+              </w:rPr>
+              <w:t>P32</w:t>
+            </w:r>
+          </w:p>
+        </w:tc>
+        <w:tc>
+          <w:tcPr>
+            <w:tcW w:w="1843" w:type="dxa"/>
+          </w:tcPr>
+          <w:p>
+            <w:pPr>
+              <w:rPr>
+                <w:rFonts w:ascii="Times New Roman" w:hAnsi="Times New Roman" w:cs="Times New Roman"/>
+              </w:rPr>
+            </w:pPr>
+            <w:r>
+              <w:rPr>
+                <w:rFonts w:ascii="Times New Roman" w:hAnsi="Times New Roman" w:cs="Times New Roman"/>
+              </w:rPr>
+              <w:t>112.3g</w:t>
+            </w:r>
+          </w:p>
+        </w:tc>
+        <w:tc>
+          <w:tcPr>
+            <w:tcW w:w="1842" w:type="dxa"/>
+          </w:tcPr>
+          <w:p>
+            <w:pPr>
+              <w:rPr>
+                <w:rFonts w:ascii="Times New Roman" w:hAnsi="Times New Roman" w:cs="Times New Roman"/>
+              </w:rPr>
+            </w:pPr>
+            <w:r>
+              <w:rPr>
+                <w:rFonts w:ascii="Times New Roman" w:hAnsi="Times New Roman" w:cs="Times New Roman"/>
+              </w:rPr>
+              <w:t>12.7g left</w:t>
+            </w:r>
+          </w:p>
+          <w:p>
+            <w:pPr>
+              <w:rPr>
+                <w:rFonts w:ascii="Times New Roman" w:hAnsi="Times New Roman" w:cs="Times New Roman"/>
+              </w:rPr>
+            </w:pPr>
+            <w:r>
+              <w:rPr>
+                <w:rFonts w:ascii="Times New Roman" w:hAnsi="Times New Roman" w:cs="Times New Roman"/>
+              </w:rPr>
+              <w:t xml:space="preserve">Ate: </w:t>
+            </w:r>
+            <w:r>
+              <w:rPr>
+                <w:rFonts w:ascii="Times New Roman" w:hAnsi="Times New Roman" w:cs="Times New Roman"/>
+              </w:rPr>
+              <w:t>15.9</w:t>
+            </w:r>
+            <w:r>
+              <w:rPr>
+                <w:rFonts w:ascii="Times New Roman" w:hAnsi="Times New Roman" w:cs="Times New Roman"/>
+              </w:rPr>
+              <w:t>g</w:t>
+            </w:r>
+          </w:p>
+        </w:tc>
+        <w:tc>
+          <w:tcPr>
+            <w:tcW w:w="1985" w:type="dxa"/>
+          </w:tcPr>
+          <w:p>
+            <w:pPr>
+              <w:rPr>
+                <w:rFonts w:ascii="Times New Roman" w:hAnsi="Times New Roman" w:cs="Times New Roman"/>
+              </w:rPr>
+            </w:pPr>
+            <w:r>
+              <w:rPr>
+                <w:rFonts w:ascii="Times New Roman" w:hAnsi="Times New Roman" w:cs="Times New Roman"/>
+              </w:rPr>
+              <w:t>7:53 – 8:33am</w:t>
+            </w:r>
+          </w:p>
+        </w:tc>
+        <w:tc>
+          <w:tcPr>
+            <w:tcW w:w="5103" w:type="dxa"/>
+          </w:tcPr>
+          <w:p>
+            <w:pPr>
+              <w:rPr>
+                <w:rFonts w:ascii="Times New Roman" w:hAnsi="Times New Roman" w:cs="Times New Roman"/>
+              </w:rPr>
+            </w:pPr>
+          </w:p>
+        </w:tc>
+      </w:tr>
+      <w:tr>
+        <w:tc>
+          <w:tcPr>
+            <w:tcW w:w="14743" w:type="dxa"/>
+            <w:gridSpan w:val="7"/>
+          </w:tcPr>
+          <w:p>
+            <w:pPr>
+              <w:rPr>
+                <w:rFonts w:ascii="Times New Roman" w:hAnsi="Times New Roman" w:cs="Times New Roman"/>
+              </w:rPr>
+            </w:pPr>
+          </w:p>
+        </w:tc>
+      </w:tr>
+      <w:tr>
+        <w:tc>
+          <w:tcPr>
+            <w:tcW w:w="1277" w:type="dxa"/>
+            <w:vMerge w:val="restart"/>
+          </w:tcPr>
+          <w:p>
+            <w:pPr>
+              <w:rPr>
+                <w:rFonts w:ascii="Times New Roman" w:hAnsi="Times New Roman" w:cs="Times New Roman"/>
+              </w:rPr>
+            </w:pPr>
+            <w:r>
+              <w:rPr>
+                <w:rFonts w:ascii="Times New Roman" w:hAnsi="Times New Roman" w:cs="Times New Roman"/>
+              </w:rPr>
+              <w:t>#</w:t>
+            </w:r>
+            <w:r>
+              <w:rPr>
+                <w:rFonts w:ascii="Times New Roman" w:hAnsi="Times New Roman" w:cs="Times New Roman"/>
+              </w:rPr>
+              <w:t>8</w:t>
+            </w:r>
+          </w:p>
+        </w:tc>
+        <w:tc>
+          <w:tcPr>
+            <w:tcW w:w="1701" w:type="dxa"/>
+          </w:tcPr>
+          <w:p>
+            <w:pPr>
+              <w:rPr>
+                <w:rFonts w:ascii="Times New Roman" w:hAnsi="Times New Roman" w:cs="Times New Roman"/>
+              </w:rPr>
+            </w:pPr>
+            <w:r>
+              <w:rPr>
+                <w:rFonts w:ascii="Times New Roman" w:hAnsi="Times New Roman" w:cs="Times New Roman"/>
+              </w:rPr>
+              <w:t>2025/11/09</w:t>
+            </w:r>
+          </w:p>
+        </w:tc>
+        <w:tc>
+          <w:tcPr>
+            <w:tcW w:w="992" w:type="dxa"/>
+          </w:tcPr>
+          <w:p>
+            <w:pPr>
+              <w:rPr>
+                <w:rFonts w:ascii="Times New Roman" w:hAnsi="Times New Roman" w:cs="Times New Roman"/>
+              </w:rPr>
+            </w:pPr>
+            <w:r>
+              <w:rPr>
+                <w:rFonts w:ascii="Times New Roman" w:hAnsi="Times New Roman" w:cs="Times New Roman"/>
+              </w:rPr>
+              <w:t>P35</w:t>
+            </w:r>
+          </w:p>
+        </w:tc>
+        <w:tc>
+          <w:tcPr>
+            <w:tcW w:w="1843" w:type="dxa"/>
+          </w:tcPr>
+          <w:p>
+            <w:pPr>
+              <w:rPr>
+                <w:rFonts w:ascii="Times New Roman" w:hAnsi="Times New Roman" w:cs="Times New Roman"/>
+              </w:rPr>
+            </w:pPr>
+            <w:r>
+              <w:rPr>
+                <w:rFonts w:ascii="Times New Roman" w:hAnsi="Times New Roman" w:cs="Times New Roman"/>
+              </w:rPr>
+              <w:t>131.0g</w:t>
+            </w:r>
+          </w:p>
+        </w:tc>
+        <w:tc>
+          <w:tcPr>
+            <w:tcW w:w="1842" w:type="dxa"/>
+          </w:tcPr>
+          <w:p>
+            <w:pPr>
+              <w:rPr>
+                <w:rFonts w:ascii="Times New Roman" w:hAnsi="Times New Roman" w:cs="Times New Roman"/>
+              </w:rPr>
+            </w:pPr>
+            <w:r>
+              <w:rPr>
+                <w:rFonts w:ascii="Times New Roman" w:hAnsi="Times New Roman" w:cs="Times New Roman"/>
+              </w:rPr>
+              <w:t>108.2g (starting)</w:t>
+            </w:r>
+          </w:p>
+        </w:tc>
+        <w:tc>
+          <w:tcPr>
+            <w:tcW w:w="1985" w:type="dxa"/>
+          </w:tcPr>
+          <w:p>
+            <w:pPr>
+              <w:rPr>
+                <w:rFonts w:ascii="Times New Roman" w:hAnsi="Times New Roman" w:cs="Times New Roman"/>
+              </w:rPr>
+            </w:pPr>
+            <w:r>
+              <w:rPr>
+                <w:rFonts w:ascii="Times New Roman" w:hAnsi="Times New Roman" w:cs="Times New Roman"/>
+              </w:rPr>
+              <w:t>7:59 – 8:29am</w:t>
+            </w:r>
+          </w:p>
+        </w:tc>
+        <w:tc>
+          <w:tcPr>
+            <w:tcW w:w="5103" w:type="dxa"/>
+          </w:tcPr>
+          <w:p>
+            <w:pPr>
+              <w:rPr>
+                <w:rFonts w:ascii="Times New Roman" w:hAnsi="Times New Roman" w:cs="Times New Roman"/>
+              </w:rPr>
+            </w:pPr>
+            <w:r>
+              <w:rPr>
+                <w:rFonts w:ascii="Times New Roman" w:hAnsi="Times New Roman" w:cs="Times New Roman"/>
+              </w:rPr>
+              <w:t>Almost too big for small tube, use medium tomorrow</w:t>
+            </w:r>
+          </w:p>
+        </w:tc>
+      </w:tr>
+      <w:tr>
+        <w:tc>
+          <w:tcPr>
+            <w:tcW w:w="1277" w:type="dxa"/>
+            <w:vMerge/>
+          </w:tcPr>
+          <w:p>
+            <w:pPr>
+              <w:rPr>
+                <w:rFonts w:ascii="Times New Roman" w:hAnsi="Times New Roman" w:cs="Times New Roman"/>
+              </w:rPr>
+            </w:pPr>
+          </w:p>
+        </w:tc>
+        <w:tc>
+          <w:tcPr>
+            <w:tcW w:w="1701" w:type="dxa"/>
+          </w:tcPr>
+          <w:p>
+            <w:pPr>
+              <w:rPr>
+                <w:rFonts w:ascii="Times New Roman" w:hAnsi="Times New Roman" w:cs="Times New Roman"/>
+              </w:rPr>
+            </w:pPr>
+            <w:r>
+              <w:rPr>
+                <w:rFonts w:ascii="Times New Roman" w:hAnsi="Times New Roman" w:cs="Times New Roman"/>
+              </w:rPr>
+              <w:t>2025/11/</w:t>
+            </w:r>
+            <w:r>
+              <w:rPr>
+                <w:rFonts w:ascii="Times New Roman" w:hAnsi="Times New Roman" w:cs="Times New Roman"/>
+              </w:rPr>
+              <w:t>10</w:t>
+            </w:r>
+          </w:p>
+        </w:tc>
+        <w:tc>
+          <w:tcPr>
+            <w:tcW w:w="992" w:type="dxa"/>
+          </w:tcPr>
+          <w:p>
+            <w:pPr>
+              <w:rPr>
+                <w:rFonts w:ascii="Times New Roman" w:hAnsi="Times New Roman" w:cs="Times New Roman"/>
+              </w:rPr>
+            </w:pPr>
+            <w:r>
+              <w:rPr>
+                <w:rFonts w:ascii="Times New Roman" w:hAnsi="Times New Roman" w:cs="Times New Roman"/>
+              </w:rPr>
+              <w:t>P36</w:t>
+            </w:r>
+          </w:p>
+        </w:tc>
+        <w:tc>
+          <w:tcPr>
+            <w:tcW w:w="1843" w:type="dxa"/>
+          </w:tcPr>
+          <w:p>
+            <w:pPr>
+              <w:rPr>
+                <w:rFonts w:ascii="Times New Roman" w:hAnsi="Times New Roman" w:cs="Times New Roman"/>
+              </w:rPr>
+            </w:pPr>
+            <w:r>
+              <w:rPr>
+                <w:rFonts w:ascii="Times New Roman" w:hAnsi="Times New Roman" w:cs="Times New Roman"/>
+              </w:rPr>
+              <w:t>138.6g</w:t>
+            </w:r>
+          </w:p>
+        </w:tc>
+        <w:tc>
+          <w:tcPr>
+            <w:tcW w:w="1842" w:type="dxa"/>
+          </w:tcPr>
+          <w:p>
+            <w:pPr>
+              <w:rPr>
+                <w:rFonts w:ascii="Times New Roman" w:hAnsi="Times New Roman" w:cs="Times New Roman"/>
+              </w:rPr>
+            </w:pPr>
+            <w:r>
+              <w:rPr>
+                <w:rFonts w:ascii="Times New Roman" w:hAnsi="Times New Roman" w:cs="Times New Roman"/>
+              </w:rPr>
+              <w:t>89.5g</w:t>
+            </w:r>
+            <w:r>
+              <w:rPr>
+                <w:rFonts w:ascii="Times New Roman" w:hAnsi="Times New Roman" w:cs="Times New Roman"/>
+              </w:rPr>
+              <w:t xml:space="preserve"> left</w:t>
+            </w:r>
+          </w:p>
+          <w:p>
+            <w:pPr>
+              <w:rPr>
+                <w:rFonts w:ascii="Times New Roman" w:hAnsi="Times New Roman" w:cs="Times New Roman"/>
+              </w:rPr>
+            </w:pPr>
+            <w:r>
+              <w:rPr>
+                <w:rFonts w:ascii="Times New Roman" w:hAnsi="Times New Roman" w:cs="Times New Roman"/>
+              </w:rPr>
+              <w:lastRenderedPageBreak/>
+              <w:t>Ate: 1</w:t>
+            </w:r>
+            <w:r>
+              <w:rPr>
+                <w:rFonts w:ascii="Times New Roman" w:hAnsi="Times New Roman" w:cs="Times New Roman"/>
+              </w:rPr>
+              <w:t>8</w:t>
+            </w:r>
+            <w:r>
+              <w:rPr>
+                <w:rFonts w:ascii="Times New Roman" w:hAnsi="Times New Roman" w:cs="Times New Roman"/>
+              </w:rPr>
+              <w:t>.</w:t>
+            </w:r>
+            <w:r>
+              <w:rPr>
+                <w:rFonts w:ascii="Times New Roman" w:hAnsi="Times New Roman" w:cs="Times New Roman"/>
+              </w:rPr>
+              <w:t>7</w:t>
+            </w:r>
+            <w:r>
+              <w:rPr>
+                <w:rFonts w:ascii="Times New Roman" w:hAnsi="Times New Roman" w:cs="Times New Roman"/>
+              </w:rPr>
+              <w:t>g</w:t>
+            </w:r>
+          </w:p>
+          <w:p>
+            <w:pPr>
+              <w:rPr>
+                <w:rFonts w:ascii="Times New Roman" w:hAnsi="Times New Roman" w:cs="Times New Roman"/>
+              </w:rPr>
+            </w:pPr>
+            <w:r>
+              <w:rPr>
+                <w:rFonts w:ascii="Times New Roman" w:hAnsi="Times New Roman" w:cs="Times New Roman"/>
+              </w:rPr>
+              <w:t xml:space="preserve">New: </w:t>
+            </w:r>
+            <w:r>
+              <w:rPr>
+                <w:rFonts w:ascii="Times New Roman" w:hAnsi="Times New Roman" w:cs="Times New Roman"/>
+              </w:rPr>
+              <w:t>89.5g</w:t>
+            </w:r>
+          </w:p>
+        </w:tc>
+        <w:tc>
+          <w:tcPr>
+            <w:tcW w:w="1985" w:type="dxa"/>
+          </w:tcPr>
+          <w:p>
+            <w:pPr>
+              <w:rPr>
+                <w:rFonts w:ascii="Times New Roman" w:hAnsi="Times New Roman" w:cs="Times New Roman"/>
+              </w:rPr>
+            </w:pPr>
+            <w:r>
+              <w:rPr>
+                <w:rFonts w:ascii="Times New Roman" w:hAnsi="Times New Roman" w:cs="Times New Roman"/>
+              </w:rPr>
+              <w:lastRenderedPageBreak/>
+              <w:t>7:40 – 8:10am</w:t>
+            </w:r>
+          </w:p>
+        </w:tc>
+        <w:tc>
+          <w:tcPr>
+            <w:tcW w:w="5103" w:type="dxa"/>
+          </w:tcPr>
+          <w:p>
+            <w:pPr>
+              <w:rPr>
+                <w:rFonts w:ascii="Times New Roman" w:hAnsi="Times New Roman" w:cs="Times New Roman"/>
+              </w:rPr>
+            </w:pPr>
+            <w:r>
+              <w:rPr>
+                <w:rFonts w:ascii="Times New Roman" w:hAnsi="Times New Roman" w:cs="Times New Roman"/>
+              </w:rPr>
+              <w:t>Medium tube</w:t>
+            </w:r>
+          </w:p>
+        </w:tc>
+      </w:tr>
+      <w:tr>
+        <w:tc>
+          <w:tcPr>
+            <w:tcW w:w="1277" w:type="dxa"/>
+            <w:vMerge/>
+          </w:tcPr>
+          <w:p>
+            <w:pPr>
+              <w:rPr>
+                <w:rFonts w:ascii="Times New Roman" w:hAnsi="Times New Roman" w:cs="Times New Roman"/>
+              </w:rPr>
+            </w:pPr>
+          </w:p>
+        </w:tc>
+        <w:tc>
+          <w:tcPr>
+            <w:tcW w:w="1701" w:type="dxa"/>
+          </w:tcPr>
+          <w:p>
+            <w:pPr>
+              <w:rPr>
+                <w:rFonts w:ascii="Times New Roman" w:hAnsi="Times New Roman" w:cs="Times New Roman"/>
+              </w:rPr>
+            </w:pPr>
+            <w:r>
+              <w:rPr>
+                <w:rFonts w:ascii="Times New Roman" w:hAnsi="Times New Roman" w:cs="Times New Roman"/>
+              </w:rPr>
+              <w:t>2025/11/1</w:t>
+            </w:r>
+            <w:r>
+              <w:rPr>
+                <w:rFonts w:ascii="Times New Roman" w:hAnsi="Times New Roman" w:cs="Times New Roman"/>
+              </w:rPr>
+              <w:t>1</w:t>
+            </w:r>
+          </w:p>
+        </w:tc>
+        <w:tc>
+          <w:tcPr>
+            <w:tcW w:w="992" w:type="dxa"/>
+          </w:tcPr>
+          <w:p>
+            <w:pPr>
+              <w:rPr>
+                <w:rFonts w:ascii="Times New Roman" w:hAnsi="Times New Roman" w:cs="Times New Roman"/>
+              </w:rPr>
+            </w:pPr>
+            <w:r>
+              <w:rPr>
+                <w:rFonts w:ascii="Times New Roman" w:hAnsi="Times New Roman" w:cs="Times New Roman"/>
+              </w:rPr>
+              <w:t>P37</w:t>
+            </w:r>
+          </w:p>
+        </w:tc>
+        <w:tc>
+          <w:tcPr>
+            <w:tcW w:w="1843" w:type="dxa"/>
+          </w:tcPr>
+          <w:p>
+            <w:pPr>
+              <w:rPr>
+                <w:rFonts w:ascii="Times New Roman" w:hAnsi="Times New Roman" w:cs="Times New Roman"/>
+              </w:rPr>
+            </w:pPr>
+          </w:p>
+        </w:tc>
+        <w:tc>
+          <w:tcPr>
+            <w:tcW w:w="1842" w:type="dxa"/>
+          </w:tcPr>
+          <w:p>
+            <w:pPr>
+              <w:rPr>
+                <w:rFonts w:ascii="Times New Roman" w:hAnsi="Times New Roman" w:cs="Times New Roman"/>
+              </w:rPr>
+            </w:pPr>
+            <w:r>
+              <w:rPr>
+                <w:rFonts w:ascii="Times New Roman" w:hAnsi="Times New Roman" w:cs="Times New Roman"/>
+              </w:rPr>
+              <w:t>g left</w:t>
+            </w:r>
+          </w:p>
+          <w:p>
+            <w:pPr>
+              <w:rPr>
+                <w:rFonts w:ascii="Times New Roman" w:hAnsi="Times New Roman" w:cs="Times New Roman"/>
+              </w:rPr>
+            </w:pPr>
+            <w:r>
+              <w:rPr>
+                <w:rFonts w:ascii="Times New Roman" w:hAnsi="Times New Roman" w:cs="Times New Roman"/>
+              </w:rPr>
+              <w:t>Ate:</w:t>
+            </w:r>
+          </w:p>
+          <w:p>
+            <w:pPr>
+              <w:rPr>
+                <w:rFonts w:ascii="Times New Roman" w:hAnsi="Times New Roman" w:cs="Times New Roman"/>
+              </w:rPr>
+            </w:pPr>
+            <w:r>
+              <w:rPr>
+                <w:rFonts w:ascii="Times New Roman" w:hAnsi="Times New Roman" w:cs="Times New Roman"/>
+              </w:rPr>
+              <w:t>New:</w:t>
+            </w:r>
+          </w:p>
+        </w:tc>
+        <w:tc>
+          <w:tcPr>
+            <w:tcW w:w="1985" w:type="dxa"/>
+          </w:tcPr>
+          <w:p>
+            <w:pPr>
+              <w:rPr>
+                <w:rFonts w:ascii="Times New Roman" w:hAnsi="Times New Roman" w:cs="Times New Roman"/>
+              </w:rPr>
+            </w:pPr>
+          </w:p>
+        </w:tc>
+        <w:tc>
+          <w:tcPr>
+            <w:tcW w:w="5103" w:type="dxa"/>
+          </w:tcPr>
+          <w:p>
+            <w:pPr>
+              <w:rPr>
+                <w:rFonts w:ascii="Times New Roman" w:hAnsi="Times New Roman" w:cs="Times New Roman"/>
+              </w:rPr>
+            </w:pPr>
+          </w:p>
+        </w:tc>
+      </w:tr>
+      <w:tr>
+        <w:tc>
+          <w:tcPr>
+            <w:tcW w:w="1277" w:type="dxa"/>
+            <w:vMerge/>
+          </w:tcPr>
+          <w:p>
+            <w:pPr>
+              <w:rPr>
+                <w:rFonts w:ascii="Times New Roman" w:hAnsi="Times New Roman" w:cs="Times New Roman"/>
+              </w:rPr>
+            </w:pPr>
+          </w:p>
+        </w:tc>
+        <w:tc>
+          <w:tcPr>
+            <w:tcW w:w="1701" w:type="dxa"/>
+          </w:tcPr>
+          <w:p>
+            <w:pPr>
+              <w:rPr>
+                <w:rFonts w:ascii="Times New Roman" w:hAnsi="Times New Roman" w:cs="Times New Roman"/>
+              </w:rPr>
+            </w:pPr>
+            <w:r>
+              <w:rPr>
+                <w:rFonts w:ascii="Times New Roman" w:hAnsi="Times New Roman" w:cs="Times New Roman"/>
+              </w:rPr>
+              <w:t>2025/11/1</w:t>
+            </w:r>
+            <w:r>
+              <w:rPr>
+                <w:rFonts w:ascii="Times New Roman" w:hAnsi="Times New Roman" w:cs="Times New Roman"/>
+              </w:rPr>
+              <w:t>2</w:t>
+            </w:r>
+          </w:p>
+        </w:tc>
+        <w:tc>
+          <w:tcPr>
+            <w:tcW w:w="992" w:type="dxa"/>
+          </w:tcPr>
+          <w:p>
+            <w:pPr>
+              <w:rPr>
+                <w:rFonts w:ascii="Times New Roman" w:hAnsi="Times New Roman" w:cs="Times New Roman"/>
+              </w:rPr>
+            </w:pPr>
+            <w:r>
+              <w:rPr>
+                <w:rFonts w:ascii="Times New Roman" w:hAnsi="Times New Roman" w:cs="Times New Roman"/>
+              </w:rPr>
+              <w:t>P38</w:t>
+            </w:r>
+          </w:p>
+        </w:tc>
+        <w:tc>
+          <w:tcPr>
+            <w:tcW w:w="1843" w:type="dxa"/>
+          </w:tcPr>
+          <w:p>
+            <w:pPr>
+              <w:rPr>
+                <w:rFonts w:ascii="Times New Roman" w:hAnsi="Times New Roman" w:cs="Times New Roman"/>
+              </w:rPr>
+            </w:pPr>
+          </w:p>
+        </w:tc>
+        <w:tc>
+          <w:tcPr>
+            <w:tcW w:w="1842" w:type="dxa"/>
+          </w:tcPr>
+          <w:p>
+            <w:pPr>
+              <w:rPr>
+                <w:rFonts w:ascii="Times New Roman" w:hAnsi="Times New Roman" w:cs="Times New Roman"/>
+              </w:rPr>
+            </w:pPr>
+            <w:r>
+              <w:rPr>
+                <w:rFonts w:ascii="Times New Roman" w:hAnsi="Times New Roman" w:cs="Times New Roman"/>
+              </w:rPr>
+              <w:t>g left</w:t>
+            </w:r>
+          </w:p>
+          <w:p>
+            <w:pPr>
+              <w:rPr>
+                <w:rFonts w:ascii="Times New Roman" w:hAnsi="Times New Roman" w:cs="Times New Roman"/>
+              </w:rPr>
+            </w:pPr>
+            <w:r>
+              <w:rPr>
+                <w:rFonts w:ascii="Times New Roman" w:hAnsi="Times New Roman" w:cs="Times New Roman"/>
+              </w:rPr>
+              <w:t>Ate:</w:t>
+            </w:r>
+          </w:p>
+          <w:p>
+            <w:pPr>
+              <w:rPr>
+                <w:rFonts w:ascii="Times New Roman" w:hAnsi="Times New Roman" w:cs="Times New Roman"/>
+              </w:rPr>
+            </w:pPr>
+            <w:r>
+              <w:rPr>
+                <w:rFonts w:ascii="Times New Roman" w:hAnsi="Times New Roman" w:cs="Times New Roman"/>
+              </w:rPr>
+              <w:t>New:</w:t>
+            </w:r>
+          </w:p>
+        </w:tc>
+        <w:tc>
+          <w:tcPr>
+            <w:tcW w:w="1985" w:type="dxa"/>
+          </w:tcPr>
+          <w:p>
+            <w:pPr>
+              <w:rPr>
+                <w:rFonts w:ascii="Times New Roman" w:hAnsi="Times New Roman" w:cs="Times New Roman"/>
+              </w:rPr>
+            </w:pPr>
+          </w:p>
+        </w:tc>
+        <w:tc>
+          <w:tcPr>
+            <w:tcW w:w="5103" w:type="dxa"/>
+          </w:tcPr>
+          <w:p>
+            <w:pPr>
+              <w:rPr>
+                <w:rFonts w:ascii="Times New Roman" w:hAnsi="Times New Roman" w:cs="Times New Roman"/>
+              </w:rPr>
+            </w:pPr>
+          </w:p>
+        </w:tc>
+      </w:tr>
+      <w:tr>
+        <w:tc>
+          <w:tcPr>
+            <w:tcW w:w="1277" w:type="dxa"/>
+            <w:vMerge/>
+          </w:tcPr>
+          <w:p>
+            <w:pPr>
+              <w:rPr>
+                <w:rFonts w:ascii="Times New Roman" w:hAnsi="Times New Roman" w:cs="Times New Roman"/>
+              </w:rPr>
+            </w:pPr>
+          </w:p>
+        </w:tc>
+        <w:tc>
+          <w:tcPr>
+            <w:tcW w:w="1701" w:type="dxa"/>
+          </w:tcPr>
+          <w:p>
+            <w:pPr>
+              <w:rPr>
+                <w:rFonts w:ascii="Times New Roman" w:hAnsi="Times New Roman" w:cs="Times New Roman"/>
+              </w:rPr>
+            </w:pPr>
+            <w:r>
+              <w:rPr>
+                <w:rFonts w:ascii="Times New Roman" w:hAnsi="Times New Roman" w:cs="Times New Roman"/>
+              </w:rPr>
+              <w:t>2025/11/1</w:t>
+            </w:r>
+            <w:r>
+              <w:rPr>
+                <w:rFonts w:ascii="Times New Roman" w:hAnsi="Times New Roman" w:cs="Times New Roman"/>
+              </w:rPr>
+              <w:t>3</w:t>
+            </w:r>
+          </w:p>
+        </w:tc>
+        <w:tc>
+          <w:tcPr>
+            <w:tcW w:w="992" w:type="dxa"/>
+          </w:tcPr>
+          <w:p>
+            <w:pPr>
+              <w:rPr>
+                <w:rFonts w:ascii="Times New Roman" w:hAnsi="Times New Roman" w:cs="Times New Roman"/>
+              </w:rPr>
+            </w:pPr>
+            <w:r>
+              <w:rPr>
+                <w:rFonts w:ascii="Times New Roman" w:hAnsi="Times New Roman" w:cs="Times New Roman"/>
+              </w:rPr>
+              <w:t>P39</w:t>
+            </w:r>
+          </w:p>
+        </w:tc>
+        <w:tc>
+          <w:tcPr>
+            <w:tcW w:w="1843" w:type="dxa"/>
+          </w:tcPr>
+          <w:p>
+            <w:pPr>
+              <w:rPr>
+                <w:rFonts w:ascii="Times New Roman" w:hAnsi="Times New Roman" w:cs="Times New Roman"/>
+              </w:rPr>
+            </w:pPr>
+          </w:p>
+        </w:tc>
+        <w:tc>
+          <w:tcPr>
+            <w:tcW w:w="1842" w:type="dxa"/>
+          </w:tcPr>
+          <w:p>
+            <w:pPr>
+              <w:rPr>
+                <w:rFonts w:ascii="Times New Roman" w:hAnsi="Times New Roman" w:cs="Times New Roman"/>
+              </w:rPr>
+            </w:pPr>
+            <w:r>
+              <w:rPr>
+                <w:rFonts w:ascii="Times New Roman" w:hAnsi="Times New Roman" w:cs="Times New Roman"/>
+              </w:rPr>
+              <w:t>g left</w:t>
+            </w:r>
+          </w:p>
+          <w:p>
+            <w:pPr>
+              <w:rPr>
+                <w:rFonts w:ascii="Times New Roman" w:hAnsi="Times New Roman" w:cs="Times New Roman"/>
+              </w:rPr>
+            </w:pPr>
+            <w:r>
+              <w:rPr>
+                <w:rFonts w:ascii="Times New Roman" w:hAnsi="Times New Roman" w:cs="Times New Roman"/>
+              </w:rPr>
+              <w:t>Ate:</w:t>
+            </w:r>
+          </w:p>
+        </w:tc>
+        <w:tc>
+          <w:tcPr>
+            <w:tcW w:w="1985" w:type="dxa"/>
+          </w:tcPr>
+          <w:p>
+            <w:pPr>
+              <w:rPr>
+                <w:rFonts w:ascii="Times New Roman" w:hAnsi="Times New Roman" w:cs="Times New Roman"/>
+              </w:rPr>
+            </w:pPr>
+          </w:p>
+        </w:tc>
+        <w:tc>
+          <w:tcPr>
+            <w:tcW w:w="5103" w:type="dxa"/>
+          </w:tcPr>
+          <w:p>
+            <w:pPr>
+              <w:rPr>
+                <w:rFonts w:ascii="Times New Roman" w:hAnsi="Times New Roman" w:cs="Times New Roman"/>
+              </w:rPr>
+            </w:pPr>
+          </w:p>
+        </w:tc>
+      </w:tr>
+      <w:tr>
+        <w:tc>
+          <w:tcPr>
+            <w:tcW w:w="14743" w:type="dxa"/>
+            <w:gridSpan w:val="7"/>
           </w:tcPr>
           <w:p>
             <w:pPr>

</xml_diff>